<commit_message>
Test Case RFU 1.3-3.3-5
RFU 3.3-5 corretti errori di semantica
RFU 1.3 corretto e completato
</commit_message>
<xml_diff>
--- a/Documents/Eat&Reorder - CategoryPartition documents/TC_GestioneUtente/TC_RFU3.3-ModificaProfiloFattorino.docx
+++ b/Documents/Eat&Reorder - CategoryPartition documents/TC_GestioneUtente/TC_RFU3.3-ModificaProfiloFattorino.docx
@@ -5368,7 +5368,23 @@
                 <w:sz w:val="24"/>
                 <w:szCs w:val="24"/>
               </w:rPr>
-              <w:t>Il cliente clicca sul pulsante “</w:t>
+              <w:t xml:space="preserve">Il </w:t>
+            </w:r>
+            <w:r>
+              <w:rPr>
+                <w:rFonts w:ascii="Century Gothic" w:hAnsi="Century Gothic"/>
+                <w:sz w:val="24"/>
+                <w:szCs w:val="24"/>
+              </w:rPr>
+              <w:t xml:space="preserve">fattorino </w:t>
+            </w:r>
+            <w:r>
+              <w:rPr>
+                <w:rFonts w:ascii="Century Gothic" w:hAnsi="Century Gothic"/>
+                <w:sz w:val="24"/>
+                <w:szCs w:val="24"/>
+              </w:rPr>
+              <w:t>clicca sul pulsante “</w:t>
             </w:r>
             <w:r>
               <w:rPr>
@@ -6219,7 +6235,23 @@
                 <w:sz w:val="24"/>
                 <w:szCs w:val="24"/>
               </w:rPr>
-              <w:t>Il cliente clicca sul pulsante “</w:t>
+              <w:t xml:space="preserve">Il </w:t>
+            </w:r>
+            <w:r>
+              <w:rPr>
+                <w:rFonts w:ascii="Century Gothic" w:hAnsi="Century Gothic"/>
+                <w:sz w:val="24"/>
+                <w:szCs w:val="24"/>
+              </w:rPr>
+              <w:t>fattorino</w:t>
+            </w:r>
+            <w:r>
+              <w:rPr>
+                <w:rFonts w:ascii="Century Gothic" w:hAnsi="Century Gothic"/>
+                <w:sz w:val="24"/>
+                <w:szCs w:val="24"/>
+              </w:rPr>
+              <w:t xml:space="preserve"> clicca sul pulsante “</w:t>
             </w:r>
             <w:r>
               <w:rPr>
@@ -7077,7 +7109,23 @@
                 <w:sz w:val="24"/>
                 <w:szCs w:val="24"/>
               </w:rPr>
-              <w:t>Il cliente clicca sul pulsante “</w:t>
+              <w:t xml:space="preserve">Il </w:t>
+            </w:r>
+            <w:r>
+              <w:rPr>
+                <w:rFonts w:ascii="Century Gothic" w:hAnsi="Century Gothic"/>
+                <w:sz w:val="24"/>
+                <w:szCs w:val="24"/>
+              </w:rPr>
+              <w:t>fattorino</w:t>
+            </w:r>
+            <w:r>
+              <w:rPr>
+                <w:rFonts w:ascii="Century Gothic" w:hAnsi="Century Gothic"/>
+                <w:sz w:val="24"/>
+                <w:szCs w:val="24"/>
+              </w:rPr>
+              <w:t xml:space="preserve"> clicca sul pulsante “</w:t>
             </w:r>
             <w:r>
               <w:rPr>
@@ -7926,7 +7974,23 @@
                 <w:sz w:val="24"/>
                 <w:szCs w:val="24"/>
               </w:rPr>
-              <w:t>Il cliente clicca sul pulsante “</w:t>
+              <w:t xml:space="preserve">Il </w:t>
+            </w:r>
+            <w:r>
+              <w:rPr>
+                <w:rFonts w:ascii="Century Gothic" w:hAnsi="Century Gothic"/>
+                <w:sz w:val="24"/>
+                <w:szCs w:val="24"/>
+              </w:rPr>
+              <w:t>fattorino</w:t>
+            </w:r>
+            <w:r>
+              <w:rPr>
+                <w:rFonts w:ascii="Century Gothic" w:hAnsi="Century Gothic"/>
+                <w:sz w:val="24"/>
+                <w:szCs w:val="24"/>
+              </w:rPr>
+              <w:t xml:space="preserve"> clicca sul pulsante “</w:t>
             </w:r>
             <w:r>
               <w:rPr>
@@ -8777,7 +8841,23 @@
                 <w:sz w:val="24"/>
                 <w:szCs w:val="24"/>
               </w:rPr>
-              <w:t>Il cliente clicca sul pulsante “</w:t>
+              <w:t xml:space="preserve">Il </w:t>
+            </w:r>
+            <w:r>
+              <w:rPr>
+                <w:rFonts w:ascii="Century Gothic" w:hAnsi="Century Gothic"/>
+                <w:sz w:val="24"/>
+                <w:szCs w:val="24"/>
+              </w:rPr>
+              <w:t>fattorino</w:t>
+            </w:r>
+            <w:r>
+              <w:rPr>
+                <w:rFonts w:ascii="Century Gothic" w:hAnsi="Century Gothic"/>
+                <w:sz w:val="24"/>
+                <w:szCs w:val="24"/>
+              </w:rPr>
+              <w:t xml:space="preserve"> clicca sul pulsante “</w:t>
             </w:r>
             <w:r>
               <w:rPr>
@@ -9625,7 +9705,23 @@
                 <w:sz w:val="24"/>
                 <w:szCs w:val="24"/>
               </w:rPr>
-              <w:t>Il cliente clicca sul pulsante “</w:t>
+              <w:t xml:space="preserve">Il </w:t>
+            </w:r>
+            <w:r>
+              <w:rPr>
+                <w:rFonts w:ascii="Century Gothic" w:hAnsi="Century Gothic"/>
+                <w:sz w:val="24"/>
+                <w:szCs w:val="24"/>
+              </w:rPr>
+              <w:t>fattorino</w:t>
+            </w:r>
+            <w:r>
+              <w:rPr>
+                <w:rFonts w:ascii="Century Gothic" w:hAnsi="Century Gothic"/>
+                <w:sz w:val="24"/>
+                <w:szCs w:val="24"/>
+              </w:rPr>
+              <w:t xml:space="preserve"> clicca sul pulsante “</w:t>
             </w:r>
             <w:r>
               <w:rPr>
@@ -10490,7 +10586,23 @@
                 <w:sz w:val="24"/>
                 <w:szCs w:val="24"/>
               </w:rPr>
-              <w:t>Il cliente clicca sul pulsante “</w:t>
+              <w:t xml:space="preserve">Il </w:t>
+            </w:r>
+            <w:r>
+              <w:rPr>
+                <w:rFonts w:ascii="Century Gothic" w:hAnsi="Century Gothic"/>
+                <w:sz w:val="24"/>
+                <w:szCs w:val="24"/>
+              </w:rPr>
+              <w:t>fattorino</w:t>
+            </w:r>
+            <w:r>
+              <w:rPr>
+                <w:rFonts w:ascii="Century Gothic" w:hAnsi="Century Gothic"/>
+                <w:sz w:val="24"/>
+                <w:szCs w:val="24"/>
+              </w:rPr>
+              <w:t xml:space="preserve"> clicca sul pulsante “</w:t>
             </w:r>
             <w:r>
               <w:rPr>
@@ -11339,7 +11451,23 @@
                 <w:sz w:val="24"/>
                 <w:szCs w:val="24"/>
               </w:rPr>
-              <w:t>Il cliente clicca sul pulsante “</w:t>
+              <w:t xml:space="preserve">Il </w:t>
+            </w:r>
+            <w:r>
+              <w:rPr>
+                <w:rFonts w:ascii="Century Gothic" w:hAnsi="Century Gothic"/>
+                <w:sz w:val="24"/>
+                <w:szCs w:val="24"/>
+              </w:rPr>
+              <w:t>fattorino</w:t>
+            </w:r>
+            <w:r>
+              <w:rPr>
+                <w:rFonts w:ascii="Century Gothic" w:hAnsi="Century Gothic"/>
+                <w:sz w:val="24"/>
+                <w:szCs w:val="24"/>
+              </w:rPr>
+              <w:t xml:space="preserve"> clicca sul pulsante “</w:t>
             </w:r>
             <w:r>
               <w:rPr>
@@ -12203,7 +12331,39 @@
                 <w:sz w:val="24"/>
                 <w:szCs w:val="24"/>
               </w:rPr>
-              <w:t>Il cliente clicca sul pulsante “</w:t>
+              <w:t>Il</w:t>
+            </w:r>
+            <w:r>
+              <w:rPr>
+                <w:rFonts w:ascii="Century Gothic" w:hAnsi="Century Gothic"/>
+                <w:sz w:val="24"/>
+                <w:szCs w:val="24"/>
+              </w:rPr>
+              <w:t xml:space="preserve"> </w:t>
+            </w:r>
+            <w:r>
+              <w:rPr>
+                <w:rFonts w:ascii="Century Gothic" w:hAnsi="Century Gothic"/>
+                <w:sz w:val="24"/>
+                <w:szCs w:val="24"/>
+              </w:rPr>
+              <w:t>fattorino</w:t>
+            </w:r>
+            <w:r>
+              <w:rPr>
+                <w:rFonts w:ascii="Century Gothic" w:hAnsi="Century Gothic"/>
+                <w:sz w:val="24"/>
+                <w:szCs w:val="24"/>
+              </w:rPr>
+              <w:t xml:space="preserve"> </w:t>
+            </w:r>
+            <w:r>
+              <w:rPr>
+                <w:rFonts w:ascii="Century Gothic" w:hAnsi="Century Gothic"/>
+                <w:sz w:val="24"/>
+                <w:szCs w:val="24"/>
+              </w:rPr>
+              <w:t>clicca sul pulsante “</w:t>
             </w:r>
             <w:r>
               <w:rPr>
@@ -13062,7 +13222,23 @@
                 <w:sz w:val="24"/>
                 <w:szCs w:val="24"/>
               </w:rPr>
-              <w:t>Il cliente clicca sul pulsante “</w:t>
+              <w:t xml:space="preserve">Il </w:t>
+            </w:r>
+            <w:r>
+              <w:rPr>
+                <w:rFonts w:ascii="Century Gothic" w:hAnsi="Century Gothic"/>
+                <w:sz w:val="24"/>
+                <w:szCs w:val="24"/>
+              </w:rPr>
+              <w:t>fattorino</w:t>
+            </w:r>
+            <w:r>
+              <w:rPr>
+                <w:rFonts w:ascii="Century Gothic" w:hAnsi="Century Gothic"/>
+                <w:sz w:val="24"/>
+                <w:szCs w:val="24"/>
+              </w:rPr>
+              <w:t xml:space="preserve"> clicca sul pulsante “</w:t>
             </w:r>
             <w:r>
               <w:rPr>
@@ -13921,7 +14097,23 @@
                 <w:sz w:val="24"/>
                 <w:szCs w:val="24"/>
               </w:rPr>
-              <w:t>Il cliente clicca sul pulsante “</w:t>
+              <w:t xml:space="preserve">Il </w:t>
+            </w:r>
+            <w:r>
+              <w:rPr>
+                <w:rFonts w:ascii="Century Gothic" w:hAnsi="Century Gothic"/>
+                <w:sz w:val="24"/>
+                <w:szCs w:val="24"/>
+              </w:rPr>
+              <w:t>fattorino</w:t>
+            </w:r>
+            <w:r>
+              <w:rPr>
+                <w:rFonts w:ascii="Century Gothic" w:hAnsi="Century Gothic"/>
+                <w:sz w:val="24"/>
+                <w:szCs w:val="24"/>
+              </w:rPr>
+              <w:t xml:space="preserve"> clicca sul pulsante “</w:t>
             </w:r>
             <w:r>
               <w:rPr>
@@ -14785,7 +14977,23 @@
                 <w:sz w:val="24"/>
                 <w:szCs w:val="24"/>
               </w:rPr>
-              <w:t>Il cliente clicca sul pulsante “</w:t>
+              <w:t xml:space="preserve">Il </w:t>
+            </w:r>
+            <w:r>
+              <w:rPr>
+                <w:rFonts w:ascii="Century Gothic" w:hAnsi="Century Gothic"/>
+                <w:sz w:val="24"/>
+                <w:szCs w:val="24"/>
+              </w:rPr>
+              <w:t>fattorino</w:t>
+            </w:r>
+            <w:r>
+              <w:rPr>
+                <w:rFonts w:ascii="Century Gothic" w:hAnsi="Century Gothic"/>
+                <w:sz w:val="24"/>
+                <w:szCs w:val="24"/>
+              </w:rPr>
+              <w:t xml:space="preserve"> clicca sul pulsante “</w:t>
             </w:r>
             <w:r>
               <w:rPr>
@@ -15668,7 +15876,23 @@
                 <w:sz w:val="24"/>
                 <w:szCs w:val="24"/>
               </w:rPr>
-              <w:t>Il cliente clicca sul pulsante “</w:t>
+              <w:t xml:space="preserve">Il </w:t>
+            </w:r>
+            <w:r>
+              <w:rPr>
+                <w:rFonts w:ascii="Century Gothic" w:hAnsi="Century Gothic"/>
+                <w:sz w:val="24"/>
+                <w:szCs w:val="24"/>
+              </w:rPr>
+              <w:t>fattorino</w:t>
+            </w:r>
+            <w:r>
+              <w:rPr>
+                <w:rFonts w:ascii="Century Gothic" w:hAnsi="Century Gothic"/>
+                <w:sz w:val="24"/>
+                <w:szCs w:val="24"/>
+              </w:rPr>
+              <w:t xml:space="preserve"> clicca sul pulsante “</w:t>
             </w:r>
             <w:r>
               <w:rPr>
@@ -17407,7 +17631,23 @@
                 <w:sz w:val="24"/>
                 <w:szCs w:val="24"/>
               </w:rPr>
-              <w:t>Il cliente clicca sul pulsante “</w:t>
+              <w:t xml:space="preserve">Il </w:t>
+            </w:r>
+            <w:r>
+              <w:rPr>
+                <w:rFonts w:ascii="Century Gothic" w:hAnsi="Century Gothic"/>
+                <w:sz w:val="24"/>
+                <w:szCs w:val="24"/>
+              </w:rPr>
+              <w:t>fattorino</w:t>
+            </w:r>
+            <w:r>
+              <w:rPr>
+                <w:rFonts w:ascii="Century Gothic" w:hAnsi="Century Gothic"/>
+                <w:sz w:val="24"/>
+                <w:szCs w:val="24"/>
+              </w:rPr>
+              <w:t xml:space="preserve"> clicca sul pulsante “</w:t>
             </w:r>
             <w:r>
               <w:rPr>
@@ -17688,6 +17928,8 @@
             </w:r>
           </w:p>
         </w:tc>
+        <w:bookmarkStart w:id="1" w:name="_GoBack"/>
+        <w:bookmarkEnd w:id="1"/>
       </w:tr>
       <w:tr>
         <w:tc>
@@ -18255,7 +18497,23 @@
                 <w:sz w:val="24"/>
                 <w:szCs w:val="24"/>
               </w:rPr>
-              <w:t>Il cliente clicca sul pulsante “</w:t>
+              <w:t xml:space="preserve">Il </w:t>
+            </w:r>
+            <w:r>
+              <w:rPr>
+                <w:rFonts w:ascii="Century Gothic" w:hAnsi="Century Gothic"/>
+                <w:sz w:val="24"/>
+                <w:szCs w:val="24"/>
+              </w:rPr>
+              <w:t>fattorino</w:t>
+            </w:r>
+            <w:r>
+              <w:rPr>
+                <w:rFonts w:ascii="Century Gothic" w:hAnsi="Century Gothic"/>
+                <w:sz w:val="24"/>
+                <w:szCs w:val="24"/>
+              </w:rPr>
+              <w:t xml:space="preserve"> clicca sul pulsante “</w:t>
             </w:r>
             <w:r>
               <w:rPr>
@@ -18358,7 +18616,6 @@
               </w:rPr>
               <w:t>“</w:t>
             </w:r>
-            <w:bookmarkStart w:id="1" w:name="_GoBack"/>
             <w:r>
               <w:rPr>
                 <w:rFonts w:ascii="Century Gothic" w:hAnsi="Century Gothic"/>
@@ -18369,7 +18626,6 @@
               </w:rPr>
               <w:t>RFU6-VisualizzaProfilo</w:t>
             </w:r>
-            <w:bookmarkEnd w:id="1"/>
             <w:r>
               <w:rPr>
                 <w:rFonts w:ascii="Century Gothic" w:hAnsi="Century Gothic"/>
@@ -23923,7 +24179,7 @@
 </file>
 
 <file path=customXml/itemProps1.xml><?xml version="1.0" encoding="utf-8"?>
-<ds:datastoreItem xmlns:ds="http://schemas.openxmlformats.org/officeDocument/2006/customXml" ds:itemID="{A5FBFFA5-A93B-4DD7-96EF-F598B5F7A77E}">
+<ds:datastoreItem xmlns:ds="http://schemas.openxmlformats.org/officeDocument/2006/customXml" ds:itemID="{7D18BD61-42B1-4E38-9FA4-074DD960EF76}">
   <ds:schemaRefs>
     <ds:schemaRef ds:uri="http://schemas.openxmlformats.org/officeDocument/2006/bibliography"/>
   </ds:schemaRefs>

</xml_diff>

<commit_message>
Rivisionati TC_Specification per TC_RFU3.2 e TC_RFU3.3
Sono stati rivisionati gli ultimi due TC, quali:
TC_RFU3.2-ModificaProfiloAzienda
TC_RFU3.3-ModificaProfiloFattorino

Co-Authored-By: Vincenzo De Martino <kenz097@users.noreply.github.com>
</commit_message>
<xml_diff>
--- a/Documents/Eat&Reorder - CategoryPartition documents/TC_GestioneUtente/TC_RFU3.3-ModificaProfiloFattorino.docx
+++ b/Documents/Eat&Reorder - CategoryPartition documents/TC_GestioneUtente/TC_RFU3.3-ModificaProfiloFattorino.docx
@@ -12,7 +12,6 @@
           <w:szCs w:val="24"/>
         </w:rPr>
       </w:pPr>
-      <w:proofErr w:type="spellStart"/>
       <w:r>
         <w:rPr>
           <w:rFonts w:ascii="Century Gothic" w:hAnsi="Century Gothic"/>
@@ -23,7 +22,6 @@
         </w:rPr>
         <w:t>CategoryPartition</w:t>
       </w:r>
-      <w:proofErr w:type="spellEnd"/>
       <w:r>
         <w:rPr>
           <w:rFonts w:ascii="Century Gothic" w:hAnsi="Century Gothic"/>
@@ -160,25 +158,23 @@
                 <w:sz w:val="28"/>
                 <w:szCs w:val="28"/>
               </w:rPr>
-              <w:t>[a-</w:t>
-            </w:r>
-            <w:proofErr w:type="spellStart"/>
+              <w:t>[a-zA-Z</w:t>
+            </w:r>
             <w:r>
               <w:rPr>
                 <w:rFonts w:ascii="Century Gothic" w:hAnsi="Century Gothic"/>
                 <w:sz w:val="28"/>
                 <w:szCs w:val="28"/>
               </w:rPr>
-              <w:t>zA</w:t>
-            </w:r>
-            <w:proofErr w:type="spellEnd"/>
+              <w:t xml:space="preserve"> ‘àèìòù</w:t>
+            </w:r>
             <w:r>
               <w:rPr>
                 <w:rFonts w:ascii="Century Gothic" w:hAnsi="Century Gothic"/>
                 <w:sz w:val="28"/>
                 <w:szCs w:val="28"/>
               </w:rPr>
-              <w:t>-Z</w:t>
+              <w:t>]</w:t>
             </w:r>
             <w:r>
               <w:rPr>
@@ -186,43 +182,7 @@
                 <w:sz w:val="28"/>
                 <w:szCs w:val="28"/>
               </w:rPr>
-              <w:t xml:space="preserve"> ‘</w:t>
-            </w:r>
-            <w:proofErr w:type="spellStart"/>
-            <w:proofErr w:type="gramStart"/>
-            <w:r>
-              <w:rPr>
-                <w:rFonts w:ascii="Century Gothic" w:hAnsi="Century Gothic"/>
-                <w:sz w:val="28"/>
-                <w:szCs w:val="28"/>
-              </w:rPr>
-              <w:t>àèìòù</w:t>
-            </w:r>
-            <w:proofErr w:type="spellEnd"/>
-            <w:r>
-              <w:rPr>
-                <w:rFonts w:ascii="Century Gothic" w:hAnsi="Century Gothic"/>
-                <w:sz w:val="28"/>
-                <w:szCs w:val="28"/>
-              </w:rPr>
-              <w:t>]</w:t>
-            </w:r>
-            <w:r>
-              <w:rPr>
-                <w:rFonts w:ascii="Century Gothic" w:hAnsi="Century Gothic"/>
-                <w:sz w:val="28"/>
-                <w:szCs w:val="28"/>
-              </w:rPr>
-              <w:t>{</w:t>
-            </w:r>
-            <w:proofErr w:type="gramEnd"/>
-            <w:r>
-              <w:rPr>
-                <w:rFonts w:ascii="Century Gothic" w:hAnsi="Century Gothic"/>
-                <w:sz w:val="28"/>
-                <w:szCs w:val="28"/>
-              </w:rPr>
-              <w:t>3,20}</w:t>
+              <w:t>{3,20}</w:t>
             </w:r>
           </w:p>
         </w:tc>
@@ -413,23 +373,8 @@
               <w:rPr>
                 <w:rFonts w:ascii="Century Gothic" w:hAnsi="Century Gothic"/>
               </w:rPr>
-              <w:t>[</w:t>
-            </w:r>
-            <w:proofErr w:type="spellStart"/>
-            <w:r>
-              <w:rPr>
-                <w:rFonts w:ascii="Century Gothic" w:hAnsi="Century Gothic"/>
-              </w:rPr>
-              <w:t>property</w:t>
-            </w:r>
-            <w:proofErr w:type="spellEnd"/>
-            <w:r>
-              <w:rPr>
-                <w:rFonts w:ascii="Century Gothic" w:hAnsi="Century Gothic"/>
-              </w:rPr>
-              <w:t xml:space="preserve"> </w:t>
-            </w:r>
-            <w:proofErr w:type="spellStart"/>
+              <w:t xml:space="preserve">[property </w:t>
+            </w:r>
             <w:r>
               <w:rPr>
                 <w:rFonts w:ascii="Century Gothic" w:hAnsi="Century Gothic"/>
@@ -438,7 +383,6 @@
               </w:rPr>
               <w:t>lunghezzaLNok</w:t>
             </w:r>
-            <w:proofErr w:type="spellEnd"/>
             <w:r>
               <w:rPr>
                 <w:rFonts w:ascii="Century Gothic" w:hAnsi="Century Gothic"/>
@@ -468,16 +412,8 @@
               <w:rPr>
                 <w:rFonts w:ascii="Century Gothic" w:hAnsi="Century Gothic"/>
               </w:rPr>
-              <w:t xml:space="preserve">Formato </w:t>
-            </w:r>
-            <w:proofErr w:type="spellStart"/>
-            <w:r>
-              <w:rPr>
-                <w:rFonts w:ascii="Century Gothic" w:hAnsi="Century Gothic"/>
-              </w:rPr>
-              <w:t>fn</w:t>
-            </w:r>
-            <w:proofErr w:type="spellEnd"/>
+              <w:t>Formato fn</w:t>
+            </w:r>
           </w:p>
         </w:tc>
         <w:tc>
@@ -500,31 +436,8 @@
               <w:rPr>
                 <w:rFonts w:ascii="Century Gothic" w:hAnsi="Century Gothic"/>
               </w:rPr>
-              <w:t xml:space="preserve">Non rispetta il </w:t>
-            </w:r>
-            <w:proofErr w:type="gramStart"/>
-            <w:r>
-              <w:rPr>
-                <w:rFonts w:ascii="Century Gothic" w:hAnsi="Century Gothic"/>
-              </w:rPr>
-              <w:t>formato[</w:t>
-            </w:r>
-            <w:proofErr w:type="spellStart"/>
-            <w:proofErr w:type="gramEnd"/>
-            <w:r>
-              <w:rPr>
-                <w:rFonts w:ascii="Century Gothic" w:hAnsi="Century Gothic"/>
-              </w:rPr>
-              <w:t>if</w:t>
-            </w:r>
-            <w:proofErr w:type="spellEnd"/>
-            <w:r>
-              <w:rPr>
-                <w:rFonts w:ascii="Century Gothic" w:hAnsi="Century Gothic"/>
-              </w:rPr>
-              <w:t xml:space="preserve"> </w:t>
-            </w:r>
-            <w:proofErr w:type="spellStart"/>
+              <w:t xml:space="preserve">Non rispetta il formato[if </w:t>
+            </w:r>
             <w:r>
               <w:rPr>
                 <w:rFonts w:ascii="Century Gothic" w:hAnsi="Century Gothic"/>
@@ -533,7 +446,6 @@
               </w:rPr>
               <w:t>lunghezzaLNok</w:t>
             </w:r>
-            <w:proofErr w:type="spellEnd"/>
             <w:r>
               <w:rPr>
                 <w:rFonts w:ascii="Century Gothic" w:hAnsi="Century Gothic"/>
@@ -568,73 +480,34 @@
               <w:rPr>
                 <w:rFonts w:ascii="Century Gothic" w:hAnsi="Century Gothic"/>
               </w:rPr>
-              <w:t xml:space="preserve">Rispetta il </w:t>
-            </w:r>
-            <w:proofErr w:type="gramStart"/>
-            <w:r>
-              <w:rPr>
-                <w:rFonts w:ascii="Century Gothic" w:hAnsi="Century Gothic"/>
-              </w:rPr>
-              <w:t>formato[</w:t>
-            </w:r>
-            <w:proofErr w:type="spellStart"/>
-            <w:proofErr w:type="gramEnd"/>
-            <w:r>
-              <w:rPr>
-                <w:rFonts w:ascii="Century Gothic" w:hAnsi="Century Gothic"/>
-              </w:rPr>
-              <w:t>if</w:t>
-            </w:r>
-            <w:proofErr w:type="spellEnd"/>
+              <w:t xml:space="preserve">Rispetta il formato[if </w:t>
+            </w:r>
+            <w:r>
+              <w:rPr>
+                <w:rFonts w:ascii="Century Gothic" w:hAnsi="Century Gothic"/>
+                <w:b/>
+                <w:bCs/>
+              </w:rPr>
+              <w:t>lunghezzaLNok</w:t>
+            </w:r>
+            <w:r>
+              <w:rPr>
+                <w:rFonts w:ascii="Century Gothic" w:hAnsi="Century Gothic"/>
+              </w:rPr>
+              <w:t>]</w:t>
+            </w:r>
             <w:r>
               <w:rPr>
                 <w:rFonts w:ascii="Century Gothic" w:hAnsi="Century Gothic"/>
               </w:rPr>
               <w:t xml:space="preserve"> </w:t>
             </w:r>
-            <w:proofErr w:type="spellStart"/>
-            <w:r>
-              <w:rPr>
-                <w:rFonts w:ascii="Century Gothic" w:hAnsi="Century Gothic"/>
-                <w:b/>
-                <w:bCs/>
-              </w:rPr>
-              <w:t>lunghezzaLNok</w:t>
-            </w:r>
-            <w:proofErr w:type="spellEnd"/>
-            <w:r>
-              <w:rPr>
-                <w:rFonts w:ascii="Century Gothic" w:hAnsi="Century Gothic"/>
-              </w:rPr>
-              <w:t>]</w:t>
-            </w:r>
-            <w:r>
-              <w:rPr>
-                <w:rFonts w:ascii="Century Gothic" w:hAnsi="Century Gothic"/>
-              </w:rPr>
-              <w:t xml:space="preserve"> </w:t>
-            </w:r>
-            <w:r>
-              <w:rPr>
-                <w:rFonts w:ascii="Century Gothic" w:hAnsi="Century Gothic"/>
-              </w:rPr>
-              <w:t>[</w:t>
-            </w:r>
-            <w:proofErr w:type="spellStart"/>
-            <w:r>
-              <w:rPr>
-                <w:rFonts w:ascii="Century Gothic" w:hAnsi="Century Gothic"/>
-              </w:rPr>
-              <w:t>property</w:t>
-            </w:r>
-            <w:proofErr w:type="spellEnd"/>
-            <w:r>
-              <w:rPr>
-                <w:rFonts w:ascii="Century Gothic" w:hAnsi="Century Gothic"/>
-              </w:rPr>
-              <w:t xml:space="preserve"> </w:t>
-            </w:r>
-            <w:proofErr w:type="spellStart"/>
+            <w:r>
+              <w:rPr>
+                <w:rFonts w:ascii="Century Gothic" w:hAnsi="Century Gothic"/>
+              </w:rPr>
+              <w:t xml:space="preserve">[property </w:t>
+            </w:r>
             <w:r>
               <w:rPr>
                 <w:rFonts w:ascii="Century Gothic" w:hAnsi="Century Gothic"/>
@@ -643,7 +516,6 @@
               </w:rPr>
               <w:t>formatoFNok</w:t>
             </w:r>
-            <w:proofErr w:type="spellEnd"/>
             <w:r>
               <w:rPr>
                 <w:rFonts w:ascii="Century Gothic" w:hAnsi="Century Gothic"/>
@@ -763,25 +635,23 @@
                 <w:sz w:val="28"/>
                 <w:szCs w:val="28"/>
               </w:rPr>
-              <w:t>[a-</w:t>
-            </w:r>
-            <w:proofErr w:type="spellStart"/>
+              <w:t>[a-zA-Z</w:t>
+            </w:r>
             <w:r>
               <w:rPr>
                 <w:rFonts w:ascii="Century Gothic" w:hAnsi="Century Gothic"/>
                 <w:sz w:val="28"/>
                 <w:szCs w:val="28"/>
               </w:rPr>
-              <w:t>zA</w:t>
-            </w:r>
-            <w:proofErr w:type="spellEnd"/>
+              <w:t xml:space="preserve"> ‘àèìòù</w:t>
+            </w:r>
             <w:r>
               <w:rPr>
                 <w:rFonts w:ascii="Century Gothic" w:hAnsi="Century Gothic"/>
                 <w:sz w:val="28"/>
                 <w:szCs w:val="28"/>
               </w:rPr>
-              <w:t>-Z</w:t>
+              <w:t>]</w:t>
             </w:r>
             <w:r>
               <w:rPr>
@@ -789,43 +659,7 @@
                 <w:sz w:val="28"/>
                 <w:szCs w:val="28"/>
               </w:rPr>
-              <w:t xml:space="preserve"> ‘</w:t>
-            </w:r>
-            <w:proofErr w:type="spellStart"/>
-            <w:proofErr w:type="gramStart"/>
-            <w:r>
-              <w:rPr>
-                <w:rFonts w:ascii="Century Gothic" w:hAnsi="Century Gothic"/>
-                <w:sz w:val="28"/>
-                <w:szCs w:val="28"/>
-              </w:rPr>
-              <w:t>àèìòù</w:t>
-            </w:r>
-            <w:proofErr w:type="spellEnd"/>
-            <w:r>
-              <w:rPr>
-                <w:rFonts w:ascii="Century Gothic" w:hAnsi="Century Gothic"/>
-                <w:sz w:val="28"/>
-                <w:szCs w:val="28"/>
-              </w:rPr>
-              <w:t>]</w:t>
-            </w:r>
-            <w:r>
-              <w:rPr>
-                <w:rFonts w:ascii="Century Gothic" w:hAnsi="Century Gothic"/>
-                <w:sz w:val="28"/>
-                <w:szCs w:val="28"/>
-              </w:rPr>
-              <w:t>{</w:t>
-            </w:r>
-            <w:proofErr w:type="gramEnd"/>
-            <w:r>
-              <w:rPr>
-                <w:rFonts w:ascii="Century Gothic" w:hAnsi="Century Gothic"/>
-                <w:sz w:val="28"/>
-                <w:szCs w:val="28"/>
-              </w:rPr>
-              <w:t>3,20}</w:t>
+              <w:t>{3,20}</w:t>
             </w:r>
           </w:p>
         </w:tc>
@@ -911,16 +745,8 @@
               <w:rPr>
                 <w:rFonts w:ascii="Century Gothic" w:hAnsi="Century Gothic"/>
               </w:rPr>
-              <w:t xml:space="preserve">Lunghezza </w:t>
-            </w:r>
-            <w:proofErr w:type="spellStart"/>
-            <w:r>
-              <w:rPr>
-                <w:rFonts w:ascii="Century Gothic" w:hAnsi="Century Gothic"/>
-              </w:rPr>
-              <w:t>lc</w:t>
-            </w:r>
-            <w:proofErr w:type="spellEnd"/>
+              <w:t>Lunghezza lc</w:t>
+            </w:r>
           </w:p>
         </w:tc>
         <w:tc>
@@ -1018,23 +844,8 @@
               <w:rPr>
                 <w:rFonts w:ascii="Century Gothic" w:hAnsi="Century Gothic"/>
               </w:rPr>
-              <w:t>[</w:t>
-            </w:r>
-            <w:proofErr w:type="spellStart"/>
-            <w:r>
-              <w:rPr>
-                <w:rFonts w:ascii="Century Gothic" w:hAnsi="Century Gothic"/>
-              </w:rPr>
-              <w:t>property</w:t>
-            </w:r>
-            <w:proofErr w:type="spellEnd"/>
-            <w:r>
-              <w:rPr>
-                <w:rFonts w:ascii="Century Gothic" w:hAnsi="Century Gothic"/>
-              </w:rPr>
-              <w:t xml:space="preserve"> </w:t>
-            </w:r>
-            <w:proofErr w:type="spellStart"/>
+              <w:t xml:space="preserve">[property </w:t>
+            </w:r>
             <w:r>
               <w:rPr>
                 <w:rFonts w:ascii="Century Gothic" w:hAnsi="Century Gothic"/>
@@ -1043,7 +854,6 @@
               </w:rPr>
               <w:t>lunghezzaLCok</w:t>
             </w:r>
-            <w:proofErr w:type="spellEnd"/>
             <w:r>
               <w:rPr>
                 <w:rFonts w:ascii="Century Gothic" w:hAnsi="Century Gothic"/>
@@ -1073,16 +883,8 @@
               <w:rPr>
                 <w:rFonts w:ascii="Century Gothic" w:hAnsi="Century Gothic"/>
               </w:rPr>
-              <w:t xml:space="preserve">Formato </w:t>
-            </w:r>
-            <w:proofErr w:type="spellStart"/>
-            <w:r>
-              <w:rPr>
-                <w:rFonts w:ascii="Century Gothic" w:hAnsi="Century Gothic"/>
-              </w:rPr>
-              <w:t>fc</w:t>
-            </w:r>
-            <w:proofErr w:type="spellEnd"/>
+              <w:t>Formato fc</w:t>
+            </w:r>
           </w:p>
         </w:tc>
         <w:tc>
@@ -1105,31 +907,8 @@
               <w:rPr>
                 <w:rFonts w:ascii="Century Gothic" w:hAnsi="Century Gothic"/>
               </w:rPr>
-              <w:t xml:space="preserve">Non rispetta il </w:t>
-            </w:r>
-            <w:proofErr w:type="gramStart"/>
-            <w:r>
-              <w:rPr>
-                <w:rFonts w:ascii="Century Gothic" w:hAnsi="Century Gothic"/>
-              </w:rPr>
-              <w:t>formato[</w:t>
-            </w:r>
-            <w:proofErr w:type="spellStart"/>
-            <w:proofErr w:type="gramEnd"/>
-            <w:r>
-              <w:rPr>
-                <w:rFonts w:ascii="Century Gothic" w:hAnsi="Century Gothic"/>
-              </w:rPr>
-              <w:t>if</w:t>
-            </w:r>
-            <w:proofErr w:type="spellEnd"/>
-            <w:r>
-              <w:rPr>
-                <w:rFonts w:ascii="Century Gothic" w:hAnsi="Century Gothic"/>
-              </w:rPr>
-              <w:t xml:space="preserve"> </w:t>
-            </w:r>
-            <w:proofErr w:type="spellStart"/>
+              <w:t xml:space="preserve">Non rispetta il formato[if </w:t>
+            </w:r>
             <w:r>
               <w:rPr>
                 <w:rFonts w:ascii="Century Gothic" w:hAnsi="Century Gothic"/>
@@ -1138,7 +917,6 @@
               </w:rPr>
               <w:t>lunghezzaLCok</w:t>
             </w:r>
-            <w:proofErr w:type="spellEnd"/>
             <w:r>
               <w:rPr>
                 <w:rFonts w:ascii="Century Gothic" w:hAnsi="Century Gothic"/>
@@ -1173,73 +951,34 @@
               <w:rPr>
                 <w:rFonts w:ascii="Century Gothic" w:hAnsi="Century Gothic"/>
               </w:rPr>
-              <w:t xml:space="preserve">Rispetta il </w:t>
-            </w:r>
-            <w:proofErr w:type="gramStart"/>
-            <w:r>
-              <w:rPr>
-                <w:rFonts w:ascii="Century Gothic" w:hAnsi="Century Gothic"/>
-              </w:rPr>
-              <w:t>formato[</w:t>
-            </w:r>
-            <w:proofErr w:type="spellStart"/>
-            <w:proofErr w:type="gramEnd"/>
-            <w:r>
-              <w:rPr>
-                <w:rFonts w:ascii="Century Gothic" w:hAnsi="Century Gothic"/>
-              </w:rPr>
-              <w:t>if</w:t>
-            </w:r>
-            <w:proofErr w:type="spellEnd"/>
+              <w:t xml:space="preserve">Rispetta il formato[if </w:t>
+            </w:r>
+            <w:r>
+              <w:rPr>
+                <w:rFonts w:ascii="Century Gothic" w:hAnsi="Century Gothic"/>
+                <w:b/>
+                <w:bCs/>
+              </w:rPr>
+              <w:t>lunghezzaLCok</w:t>
+            </w:r>
+            <w:r>
+              <w:rPr>
+                <w:rFonts w:ascii="Century Gothic" w:hAnsi="Century Gothic"/>
+              </w:rPr>
+              <w:t>]</w:t>
+            </w:r>
             <w:r>
               <w:rPr>
                 <w:rFonts w:ascii="Century Gothic" w:hAnsi="Century Gothic"/>
               </w:rPr>
               <w:t xml:space="preserve"> </w:t>
             </w:r>
-            <w:proofErr w:type="spellStart"/>
-            <w:r>
-              <w:rPr>
-                <w:rFonts w:ascii="Century Gothic" w:hAnsi="Century Gothic"/>
-                <w:b/>
-                <w:bCs/>
-              </w:rPr>
-              <w:t>lunghezzaLCok</w:t>
-            </w:r>
-            <w:proofErr w:type="spellEnd"/>
-            <w:r>
-              <w:rPr>
-                <w:rFonts w:ascii="Century Gothic" w:hAnsi="Century Gothic"/>
-              </w:rPr>
-              <w:t>]</w:t>
-            </w:r>
-            <w:r>
-              <w:rPr>
-                <w:rFonts w:ascii="Century Gothic" w:hAnsi="Century Gothic"/>
-              </w:rPr>
-              <w:t xml:space="preserve"> </w:t>
-            </w:r>
-            <w:r>
-              <w:rPr>
-                <w:rFonts w:ascii="Century Gothic" w:hAnsi="Century Gothic"/>
-              </w:rPr>
-              <w:t>[</w:t>
-            </w:r>
-            <w:proofErr w:type="spellStart"/>
-            <w:r>
-              <w:rPr>
-                <w:rFonts w:ascii="Century Gothic" w:hAnsi="Century Gothic"/>
-              </w:rPr>
-              <w:t>property</w:t>
-            </w:r>
-            <w:proofErr w:type="spellEnd"/>
-            <w:r>
-              <w:rPr>
-                <w:rFonts w:ascii="Century Gothic" w:hAnsi="Century Gothic"/>
-              </w:rPr>
-              <w:t xml:space="preserve"> </w:t>
-            </w:r>
-            <w:proofErr w:type="spellStart"/>
+            <w:r>
+              <w:rPr>
+                <w:rFonts w:ascii="Century Gothic" w:hAnsi="Century Gothic"/>
+              </w:rPr>
+              <w:t xml:space="preserve">[property </w:t>
+            </w:r>
             <w:r>
               <w:rPr>
                 <w:rFonts w:ascii="Century Gothic" w:hAnsi="Century Gothic"/>
@@ -1248,7 +987,6 @@
               </w:rPr>
               <w:t>formatoFCok</w:t>
             </w:r>
-            <w:proofErr w:type="spellEnd"/>
             <w:r>
               <w:rPr>
                 <w:rFonts w:ascii="Century Gothic" w:hAnsi="Century Gothic"/>
@@ -1367,33 +1105,15 @@
                 <w:sz w:val="28"/>
                 <w:szCs w:val="28"/>
               </w:rPr>
-              <w:t>[0-</w:t>
-            </w:r>
-            <w:proofErr w:type="gramStart"/>
+              <w:t>[0-9]</w:t>
+            </w:r>
             <w:r>
               <w:rPr>
                 <w:rFonts w:ascii="Century Gothic" w:hAnsi="Century Gothic"/>
                 <w:sz w:val="28"/>
                 <w:szCs w:val="28"/>
               </w:rPr>
-              <w:t>9]</w:t>
-            </w:r>
-            <w:r>
-              <w:rPr>
-                <w:rFonts w:ascii="Century Gothic" w:hAnsi="Century Gothic"/>
-                <w:sz w:val="28"/>
-                <w:szCs w:val="28"/>
-              </w:rPr>
-              <w:t>{</w:t>
-            </w:r>
-            <w:proofErr w:type="gramEnd"/>
-            <w:r>
-              <w:rPr>
-                <w:rFonts w:ascii="Century Gothic" w:hAnsi="Century Gothic"/>
-                <w:sz w:val="28"/>
-                <w:szCs w:val="28"/>
-              </w:rPr>
-              <w:t>9,10}</w:t>
+              <w:t>{9,10}</w:t>
             </w:r>
           </w:p>
         </w:tc>
@@ -1539,7 +1259,19 @@
               <w:rPr>
                 <w:rFonts w:ascii="Century Gothic" w:hAnsi="Century Gothic"/>
               </w:rPr>
-              <w:t>Lunghezza&gt;10</w:t>
+              <w:t>Lunghezza</w:t>
+            </w:r>
+            <w:r>
+              <w:rPr>
+                <w:rFonts w:ascii="Century Gothic" w:hAnsi="Century Gothic"/>
+              </w:rPr>
+              <w:t xml:space="preserve"> </w:t>
+            </w:r>
+            <w:r>
+              <w:rPr>
+                <w:rFonts w:ascii="Century Gothic" w:hAnsi="Century Gothic"/>
+              </w:rPr>
+              <w:t>&gt;10</w:t>
             </w:r>
             <w:r>
               <w:rPr>
@@ -1584,23 +1316,8 @@
               <w:rPr>
                 <w:rFonts w:ascii="Century Gothic" w:hAnsi="Century Gothic"/>
               </w:rPr>
-              <w:t>[</w:t>
-            </w:r>
-            <w:proofErr w:type="spellStart"/>
-            <w:r>
-              <w:rPr>
-                <w:rFonts w:ascii="Century Gothic" w:hAnsi="Century Gothic"/>
-              </w:rPr>
-              <w:t>property</w:t>
-            </w:r>
-            <w:proofErr w:type="spellEnd"/>
-            <w:r>
-              <w:rPr>
-                <w:rFonts w:ascii="Century Gothic" w:hAnsi="Century Gothic"/>
-              </w:rPr>
-              <w:t xml:space="preserve"> </w:t>
-            </w:r>
-            <w:proofErr w:type="spellStart"/>
+              <w:t xml:space="preserve">[property </w:t>
+            </w:r>
             <w:r>
               <w:rPr>
                 <w:rFonts w:ascii="Century Gothic" w:hAnsi="Century Gothic"/>
@@ -1609,7 +1326,6 @@
               </w:rPr>
               <w:t>lunghezzaLTok</w:t>
             </w:r>
-            <w:proofErr w:type="spellEnd"/>
             <w:r>
               <w:rPr>
                 <w:rFonts w:ascii="Century Gothic" w:hAnsi="Century Gothic"/>
@@ -1639,16 +1355,8 @@
               <w:rPr>
                 <w:rFonts w:ascii="Century Gothic" w:hAnsi="Century Gothic"/>
               </w:rPr>
-              <w:t xml:space="preserve">Formato </w:t>
-            </w:r>
-            <w:proofErr w:type="spellStart"/>
-            <w:r>
-              <w:rPr>
-                <w:rFonts w:ascii="Century Gothic" w:hAnsi="Century Gothic"/>
-              </w:rPr>
-              <w:t>ft</w:t>
-            </w:r>
-            <w:proofErr w:type="spellEnd"/>
+              <w:t>Formato ft</w:t>
+            </w:r>
           </w:p>
         </w:tc>
         <w:tc>
@@ -1671,31 +1379,8 @@
               <w:rPr>
                 <w:rFonts w:ascii="Century Gothic" w:hAnsi="Century Gothic"/>
               </w:rPr>
-              <w:t xml:space="preserve">Non rispetta il </w:t>
-            </w:r>
-            <w:proofErr w:type="gramStart"/>
-            <w:r>
-              <w:rPr>
-                <w:rFonts w:ascii="Century Gothic" w:hAnsi="Century Gothic"/>
-              </w:rPr>
-              <w:t>formato[</w:t>
-            </w:r>
-            <w:proofErr w:type="spellStart"/>
-            <w:proofErr w:type="gramEnd"/>
-            <w:r>
-              <w:rPr>
-                <w:rFonts w:ascii="Century Gothic" w:hAnsi="Century Gothic"/>
-              </w:rPr>
-              <w:t>if</w:t>
-            </w:r>
-            <w:proofErr w:type="spellEnd"/>
-            <w:r>
-              <w:rPr>
-                <w:rFonts w:ascii="Century Gothic" w:hAnsi="Century Gothic"/>
-              </w:rPr>
-              <w:t xml:space="preserve"> </w:t>
-            </w:r>
-            <w:proofErr w:type="spellStart"/>
+              <w:t xml:space="preserve">Non rispetta il formato[if </w:t>
+            </w:r>
             <w:r>
               <w:rPr>
                 <w:rFonts w:ascii="Century Gothic" w:hAnsi="Century Gothic"/>
@@ -1704,7 +1389,6 @@
               </w:rPr>
               <w:t>lunghezzaLTok</w:t>
             </w:r>
-            <w:proofErr w:type="spellEnd"/>
             <w:r>
               <w:rPr>
                 <w:rFonts w:ascii="Century Gothic" w:hAnsi="Century Gothic"/>
@@ -1739,73 +1423,34 @@
               <w:rPr>
                 <w:rFonts w:ascii="Century Gothic" w:hAnsi="Century Gothic"/>
               </w:rPr>
-              <w:t xml:space="preserve">Rispetta il </w:t>
-            </w:r>
-            <w:proofErr w:type="gramStart"/>
-            <w:r>
-              <w:rPr>
-                <w:rFonts w:ascii="Century Gothic" w:hAnsi="Century Gothic"/>
-              </w:rPr>
-              <w:t>formato[</w:t>
-            </w:r>
-            <w:proofErr w:type="spellStart"/>
-            <w:proofErr w:type="gramEnd"/>
-            <w:r>
-              <w:rPr>
-                <w:rFonts w:ascii="Century Gothic" w:hAnsi="Century Gothic"/>
-              </w:rPr>
-              <w:t>if</w:t>
-            </w:r>
-            <w:proofErr w:type="spellEnd"/>
+              <w:t xml:space="preserve">Rispetta il formato[if </w:t>
+            </w:r>
+            <w:r>
+              <w:rPr>
+                <w:rFonts w:ascii="Century Gothic" w:hAnsi="Century Gothic"/>
+                <w:b/>
+                <w:bCs/>
+              </w:rPr>
+              <w:t>lunghezzaLTok</w:t>
+            </w:r>
+            <w:r>
+              <w:rPr>
+                <w:rFonts w:ascii="Century Gothic" w:hAnsi="Century Gothic"/>
+              </w:rPr>
+              <w:t>]</w:t>
+            </w:r>
             <w:r>
               <w:rPr>
                 <w:rFonts w:ascii="Century Gothic" w:hAnsi="Century Gothic"/>
               </w:rPr>
               <w:t xml:space="preserve"> </w:t>
             </w:r>
-            <w:proofErr w:type="spellStart"/>
-            <w:r>
-              <w:rPr>
-                <w:rFonts w:ascii="Century Gothic" w:hAnsi="Century Gothic"/>
-                <w:b/>
-                <w:bCs/>
-              </w:rPr>
-              <w:t>lunghezzaLTok</w:t>
-            </w:r>
-            <w:proofErr w:type="spellEnd"/>
-            <w:r>
-              <w:rPr>
-                <w:rFonts w:ascii="Century Gothic" w:hAnsi="Century Gothic"/>
-              </w:rPr>
-              <w:t>]</w:t>
-            </w:r>
-            <w:r>
-              <w:rPr>
-                <w:rFonts w:ascii="Century Gothic" w:hAnsi="Century Gothic"/>
-              </w:rPr>
-              <w:t xml:space="preserve"> </w:t>
-            </w:r>
-            <w:r>
-              <w:rPr>
-                <w:rFonts w:ascii="Century Gothic" w:hAnsi="Century Gothic"/>
-              </w:rPr>
-              <w:t>[</w:t>
-            </w:r>
-            <w:proofErr w:type="spellStart"/>
-            <w:r>
-              <w:rPr>
-                <w:rFonts w:ascii="Century Gothic" w:hAnsi="Century Gothic"/>
-              </w:rPr>
-              <w:t>property</w:t>
-            </w:r>
-            <w:proofErr w:type="spellEnd"/>
-            <w:r>
-              <w:rPr>
-                <w:rFonts w:ascii="Century Gothic" w:hAnsi="Century Gothic"/>
-              </w:rPr>
-              <w:t xml:space="preserve"> </w:t>
-            </w:r>
-            <w:proofErr w:type="spellStart"/>
+            <w:r>
+              <w:rPr>
+                <w:rFonts w:ascii="Century Gothic" w:hAnsi="Century Gothic"/>
+              </w:rPr>
+              <w:t xml:space="preserve">[property </w:t>
+            </w:r>
             <w:r>
               <w:rPr>
                 <w:rFonts w:ascii="Century Gothic" w:hAnsi="Century Gothic"/>
@@ -1814,7 +1459,6 @@
               </w:rPr>
               <w:t>formatoFTok</w:t>
             </w:r>
-            <w:proofErr w:type="spellEnd"/>
             <w:r>
               <w:rPr>
                 <w:rFonts w:ascii="Century Gothic" w:hAnsi="Century Gothic"/>
@@ -1877,7 +1521,23 @@
                 <w:sz w:val="28"/>
                 <w:szCs w:val="28"/>
               </w:rPr>
-              <w:t>citta di consegna</w:t>
+              <w:t>citt</w:t>
+            </w:r>
+            <w:r>
+              <w:rPr>
+                <w:rFonts w:ascii="Century Gothic" w:hAnsi="Century Gothic"/>
+                <w:sz w:val="28"/>
+                <w:szCs w:val="28"/>
+              </w:rPr>
+              <w:t>à</w:t>
+            </w:r>
+            <w:r>
+              <w:rPr>
+                <w:rFonts w:ascii="Century Gothic" w:hAnsi="Century Gothic"/>
+                <w:sz w:val="28"/>
+                <w:szCs w:val="28"/>
+              </w:rPr>
+              <w:t xml:space="preserve"> di consegna</w:t>
             </w:r>
           </w:p>
           <w:p>
@@ -1916,25 +1576,23 @@
                 <w:sz w:val="28"/>
                 <w:szCs w:val="28"/>
               </w:rPr>
-              <w:t>[a-</w:t>
-            </w:r>
-            <w:proofErr w:type="spellStart"/>
+              <w:t>[a-zA-Z</w:t>
+            </w:r>
             <w:r>
               <w:rPr>
                 <w:rFonts w:ascii="Century Gothic" w:hAnsi="Century Gothic"/>
                 <w:sz w:val="28"/>
                 <w:szCs w:val="28"/>
               </w:rPr>
-              <w:t>zA</w:t>
-            </w:r>
-            <w:proofErr w:type="spellEnd"/>
+              <w:t xml:space="preserve"> ‘àèìòù</w:t>
+            </w:r>
             <w:r>
               <w:rPr>
                 <w:rFonts w:ascii="Century Gothic" w:hAnsi="Century Gothic"/>
                 <w:sz w:val="28"/>
                 <w:szCs w:val="28"/>
               </w:rPr>
-              <w:t>-Z</w:t>
+              <w:t>]</w:t>
             </w:r>
             <w:r>
               <w:rPr>
@@ -1942,43 +1600,7 @@
                 <w:sz w:val="28"/>
                 <w:szCs w:val="28"/>
               </w:rPr>
-              <w:t xml:space="preserve"> ‘</w:t>
-            </w:r>
-            <w:proofErr w:type="spellStart"/>
-            <w:proofErr w:type="gramStart"/>
-            <w:r>
-              <w:rPr>
-                <w:rFonts w:ascii="Century Gothic" w:hAnsi="Century Gothic"/>
-                <w:sz w:val="28"/>
-                <w:szCs w:val="28"/>
-              </w:rPr>
-              <w:t>àèìòù</w:t>
-            </w:r>
-            <w:proofErr w:type="spellEnd"/>
-            <w:r>
-              <w:rPr>
-                <w:rFonts w:ascii="Century Gothic" w:hAnsi="Century Gothic"/>
-                <w:sz w:val="28"/>
-                <w:szCs w:val="28"/>
-              </w:rPr>
-              <w:t>]</w:t>
-            </w:r>
-            <w:r>
-              <w:rPr>
-                <w:rFonts w:ascii="Century Gothic" w:hAnsi="Century Gothic"/>
-                <w:sz w:val="28"/>
-                <w:szCs w:val="28"/>
-              </w:rPr>
-              <w:t>{</w:t>
-            </w:r>
-            <w:proofErr w:type="gramEnd"/>
-            <w:r>
-              <w:rPr>
-                <w:rFonts w:ascii="Century Gothic" w:hAnsi="Century Gothic"/>
-                <w:sz w:val="28"/>
-                <w:szCs w:val="28"/>
-              </w:rPr>
-              <w:t>4,15}</w:t>
+              <w:t>{4,15}</w:t>
             </w:r>
           </w:p>
         </w:tc>
@@ -2064,16 +1686,8 @@
               <w:rPr>
                 <w:rFonts w:ascii="Century Gothic" w:hAnsi="Century Gothic"/>
               </w:rPr>
-              <w:t xml:space="preserve">Lunghezza </w:t>
-            </w:r>
-            <w:proofErr w:type="spellStart"/>
-            <w:r>
-              <w:rPr>
-                <w:rFonts w:ascii="Century Gothic" w:hAnsi="Century Gothic"/>
-              </w:rPr>
-              <w:t>lcc</w:t>
-            </w:r>
-            <w:proofErr w:type="spellEnd"/>
+              <w:t>Lunghezza lcc</w:t>
+            </w:r>
           </w:p>
         </w:tc>
         <w:tc>
@@ -2177,23 +1791,8 @@
               <w:rPr>
                 <w:rFonts w:ascii="Century Gothic" w:hAnsi="Century Gothic"/>
               </w:rPr>
-              <w:t>[</w:t>
-            </w:r>
-            <w:proofErr w:type="spellStart"/>
-            <w:r>
-              <w:rPr>
-                <w:rFonts w:ascii="Century Gothic" w:hAnsi="Century Gothic"/>
-              </w:rPr>
-              <w:t>property</w:t>
-            </w:r>
-            <w:proofErr w:type="spellEnd"/>
-            <w:r>
-              <w:rPr>
-                <w:rFonts w:ascii="Century Gothic" w:hAnsi="Century Gothic"/>
-              </w:rPr>
-              <w:t xml:space="preserve"> </w:t>
-            </w:r>
-            <w:proofErr w:type="spellStart"/>
+              <w:t xml:space="preserve">[property </w:t>
+            </w:r>
             <w:r>
               <w:rPr>
                 <w:rFonts w:ascii="Century Gothic" w:hAnsi="Century Gothic"/>
@@ -2202,7 +1801,6 @@
               </w:rPr>
               <w:t>lunghezzaLCCok</w:t>
             </w:r>
-            <w:proofErr w:type="spellEnd"/>
             <w:r>
               <w:rPr>
                 <w:rFonts w:ascii="Century Gothic" w:hAnsi="Century Gothic"/>
@@ -2232,16 +1830,8 @@
               <w:rPr>
                 <w:rFonts w:ascii="Century Gothic" w:hAnsi="Century Gothic"/>
               </w:rPr>
-              <w:t xml:space="preserve">Formato </w:t>
-            </w:r>
-            <w:proofErr w:type="spellStart"/>
-            <w:r>
-              <w:rPr>
-                <w:rFonts w:ascii="Century Gothic" w:hAnsi="Century Gothic"/>
-              </w:rPr>
-              <w:t>fcc</w:t>
-            </w:r>
-            <w:proofErr w:type="spellEnd"/>
+              <w:t>Formato fcc</w:t>
+            </w:r>
           </w:p>
         </w:tc>
         <w:tc>
@@ -2264,31 +1854,8 @@
               <w:rPr>
                 <w:rFonts w:ascii="Century Gothic" w:hAnsi="Century Gothic"/>
               </w:rPr>
-              <w:t xml:space="preserve">Non rispetta il </w:t>
-            </w:r>
-            <w:proofErr w:type="gramStart"/>
-            <w:r>
-              <w:rPr>
-                <w:rFonts w:ascii="Century Gothic" w:hAnsi="Century Gothic"/>
-              </w:rPr>
-              <w:t>formato[</w:t>
-            </w:r>
-            <w:proofErr w:type="spellStart"/>
-            <w:proofErr w:type="gramEnd"/>
-            <w:r>
-              <w:rPr>
-                <w:rFonts w:ascii="Century Gothic" w:hAnsi="Century Gothic"/>
-              </w:rPr>
-              <w:t>if</w:t>
-            </w:r>
-            <w:proofErr w:type="spellEnd"/>
-            <w:r>
-              <w:rPr>
-                <w:rFonts w:ascii="Century Gothic" w:hAnsi="Century Gothic"/>
-              </w:rPr>
-              <w:t xml:space="preserve"> </w:t>
-            </w:r>
-            <w:proofErr w:type="spellStart"/>
+              <w:t xml:space="preserve">Non rispetta il formato[if </w:t>
+            </w:r>
             <w:r>
               <w:rPr>
                 <w:rFonts w:ascii="Century Gothic" w:hAnsi="Century Gothic"/>
@@ -2297,7 +1864,6 @@
               </w:rPr>
               <w:t>lunghezzaLCCok</w:t>
             </w:r>
-            <w:proofErr w:type="spellEnd"/>
             <w:r>
               <w:rPr>
                 <w:rFonts w:ascii="Century Gothic" w:hAnsi="Century Gothic"/>
@@ -2332,73 +1898,34 @@
               <w:rPr>
                 <w:rFonts w:ascii="Century Gothic" w:hAnsi="Century Gothic"/>
               </w:rPr>
-              <w:t xml:space="preserve">Rispetta il </w:t>
-            </w:r>
-            <w:proofErr w:type="gramStart"/>
-            <w:r>
-              <w:rPr>
-                <w:rFonts w:ascii="Century Gothic" w:hAnsi="Century Gothic"/>
-              </w:rPr>
-              <w:t>formato[</w:t>
-            </w:r>
-            <w:proofErr w:type="spellStart"/>
-            <w:proofErr w:type="gramEnd"/>
-            <w:r>
-              <w:rPr>
-                <w:rFonts w:ascii="Century Gothic" w:hAnsi="Century Gothic"/>
-              </w:rPr>
-              <w:t>if</w:t>
-            </w:r>
-            <w:proofErr w:type="spellEnd"/>
+              <w:t xml:space="preserve">Rispetta il formato[if </w:t>
+            </w:r>
+            <w:r>
+              <w:rPr>
+                <w:rFonts w:ascii="Century Gothic" w:hAnsi="Century Gothic"/>
+                <w:b/>
+                <w:bCs/>
+              </w:rPr>
+              <w:t>lunghezzaLCCok</w:t>
+            </w:r>
+            <w:r>
+              <w:rPr>
+                <w:rFonts w:ascii="Century Gothic" w:hAnsi="Century Gothic"/>
+              </w:rPr>
+              <w:t>]</w:t>
+            </w:r>
             <w:r>
               <w:rPr>
                 <w:rFonts w:ascii="Century Gothic" w:hAnsi="Century Gothic"/>
               </w:rPr>
               <w:t xml:space="preserve"> </w:t>
             </w:r>
-            <w:proofErr w:type="spellStart"/>
-            <w:r>
-              <w:rPr>
-                <w:rFonts w:ascii="Century Gothic" w:hAnsi="Century Gothic"/>
-                <w:b/>
-                <w:bCs/>
-              </w:rPr>
-              <w:t>lunghezzaLCCok</w:t>
-            </w:r>
-            <w:proofErr w:type="spellEnd"/>
-            <w:r>
-              <w:rPr>
-                <w:rFonts w:ascii="Century Gothic" w:hAnsi="Century Gothic"/>
-              </w:rPr>
-              <w:t>]</w:t>
-            </w:r>
-            <w:r>
-              <w:rPr>
-                <w:rFonts w:ascii="Century Gothic" w:hAnsi="Century Gothic"/>
-              </w:rPr>
-              <w:t xml:space="preserve"> </w:t>
-            </w:r>
-            <w:r>
-              <w:rPr>
-                <w:rFonts w:ascii="Century Gothic" w:hAnsi="Century Gothic"/>
-              </w:rPr>
-              <w:t>[</w:t>
-            </w:r>
-            <w:proofErr w:type="spellStart"/>
-            <w:r>
-              <w:rPr>
-                <w:rFonts w:ascii="Century Gothic" w:hAnsi="Century Gothic"/>
-              </w:rPr>
-              <w:t>property</w:t>
-            </w:r>
-            <w:proofErr w:type="spellEnd"/>
-            <w:r>
-              <w:rPr>
-                <w:rFonts w:ascii="Century Gothic" w:hAnsi="Century Gothic"/>
-              </w:rPr>
-              <w:t xml:space="preserve"> </w:t>
-            </w:r>
-            <w:proofErr w:type="spellStart"/>
+            <w:r>
+              <w:rPr>
+                <w:rFonts w:ascii="Century Gothic" w:hAnsi="Century Gothic"/>
+              </w:rPr>
+              <w:t xml:space="preserve">[property </w:t>
+            </w:r>
             <w:r>
               <w:rPr>
                 <w:rFonts w:ascii="Century Gothic" w:hAnsi="Century Gothic"/>
@@ -2407,7 +1934,6 @@
               </w:rPr>
               <w:t>formatoFCCok</w:t>
             </w:r>
-            <w:proofErr w:type="spellEnd"/>
             <w:r>
               <w:rPr>
                 <w:rFonts w:ascii="Century Gothic" w:hAnsi="Century Gothic"/>
@@ -2532,23 +2058,7 @@
                 <w:sz w:val="28"/>
                 <w:szCs w:val="28"/>
               </w:rPr>
-              <w:t>a-</w:t>
-            </w:r>
-            <w:proofErr w:type="spellStart"/>
-            <w:r>
-              <w:rPr>
-                <w:sz w:val="28"/>
-                <w:szCs w:val="28"/>
-              </w:rPr>
-              <w:t>zA</w:t>
-            </w:r>
-            <w:proofErr w:type="spellEnd"/>
-            <w:r>
-              <w:rPr>
-                <w:sz w:val="28"/>
-                <w:szCs w:val="28"/>
-              </w:rPr>
-              <w:t>-Z]{2}</w:t>
+              <w:t>a-zA-Z]{2}</w:t>
             </w:r>
           </w:p>
         </w:tc>
@@ -2634,14 +2144,7 @@
               <w:rPr>
                 <w:rFonts w:ascii="Century Gothic" w:hAnsi="Century Gothic"/>
               </w:rPr>
-              <w:t xml:space="preserve">Lunghezza </w:t>
-            </w:r>
-            <w:proofErr w:type="spellStart"/>
-            <w:r>
-              <w:rPr>
-                <w:rFonts w:ascii="Century Gothic" w:hAnsi="Century Gothic"/>
-              </w:rPr>
-              <w:t>l</w:t>
+              <w:t>Lunghezza l</w:t>
             </w:r>
             <w:r>
               <w:rPr>
@@ -2649,7 +2152,6 @@
               </w:rPr>
               <w:t>prov</w:t>
             </w:r>
-            <w:proofErr w:type="spellEnd"/>
           </w:p>
         </w:tc>
         <w:tc>
@@ -2748,34 +2250,16 @@
               <w:rPr>
                 <w:rFonts w:ascii="Century Gothic" w:hAnsi="Century Gothic"/>
               </w:rPr>
-              <w:t>[</w:t>
-            </w:r>
-            <w:proofErr w:type="spellStart"/>
-            <w:r>
-              <w:rPr>
-                <w:rFonts w:ascii="Century Gothic" w:hAnsi="Century Gothic"/>
-              </w:rPr>
-              <w:t>property</w:t>
-            </w:r>
-            <w:proofErr w:type="spellEnd"/>
-            <w:r>
-              <w:rPr>
-                <w:rFonts w:ascii="Century Gothic" w:hAnsi="Century Gothic"/>
-                <w:b/>
-                <w:bCs/>
-              </w:rPr>
-              <w:t xml:space="preserve"> </w:t>
-            </w:r>
-            <w:proofErr w:type="spellStart"/>
-            <w:r>
-              <w:rPr>
-                <w:rFonts w:ascii="Century Gothic" w:hAnsi="Century Gothic"/>
-                <w:b/>
-                <w:bCs/>
-              </w:rPr>
-              <w:t>lunghezzaLPROVok</w:t>
-            </w:r>
-            <w:proofErr w:type="spellEnd"/>
+              <w:t>[property</w:t>
+            </w:r>
+            <w:r>
+              <w:rPr>
+                <w:rFonts w:ascii="Century Gothic" w:hAnsi="Century Gothic"/>
+                <w:b/>
+                <w:bCs/>
+              </w:rPr>
+              <w:t xml:space="preserve"> lunghezzaLPROVok</w:t>
+            </w:r>
             <w:r>
               <w:rPr>
                 <w:rFonts w:ascii="Century Gothic" w:hAnsi="Century Gothic"/>
@@ -2805,16 +2289,8 @@
               <w:rPr>
                 <w:rFonts w:ascii="Century Gothic" w:hAnsi="Century Gothic"/>
               </w:rPr>
-              <w:t xml:space="preserve">Formato </w:t>
-            </w:r>
-            <w:proofErr w:type="spellStart"/>
-            <w:r>
-              <w:rPr>
-                <w:rFonts w:ascii="Century Gothic" w:hAnsi="Century Gothic"/>
-              </w:rPr>
-              <w:t>fprov</w:t>
-            </w:r>
-            <w:proofErr w:type="spellEnd"/>
+              <w:t>Formato fprov</w:t>
+            </w:r>
           </w:p>
         </w:tc>
         <w:tc>
@@ -2838,23 +2314,8 @@
               <w:rPr>
                 <w:rFonts w:ascii="Century Gothic" w:hAnsi="Century Gothic"/>
               </w:rPr>
-              <w:t>Non rispetta il formato [</w:t>
-            </w:r>
-            <w:proofErr w:type="spellStart"/>
-            <w:r>
-              <w:rPr>
-                <w:rFonts w:ascii="Century Gothic" w:hAnsi="Century Gothic"/>
-              </w:rPr>
-              <w:t>if</w:t>
-            </w:r>
-            <w:proofErr w:type="spellEnd"/>
-            <w:r>
-              <w:rPr>
-                <w:rFonts w:ascii="Century Gothic" w:hAnsi="Century Gothic"/>
-              </w:rPr>
-              <w:t xml:space="preserve"> </w:t>
-            </w:r>
-            <w:proofErr w:type="spellStart"/>
+              <w:t xml:space="preserve">Non rispetta il formato [if </w:t>
+            </w:r>
             <w:r>
               <w:rPr>
                 <w:rFonts w:ascii="Century Gothic" w:hAnsi="Century Gothic"/>
@@ -2863,7 +2324,6 @@
               </w:rPr>
               <w:t>lunghezzaLPROVok</w:t>
             </w:r>
-            <w:proofErr w:type="spellEnd"/>
             <w:r>
               <w:rPr>
                 <w:rFonts w:ascii="Century Gothic" w:hAnsi="Century Gothic"/>
@@ -2887,37 +2347,8 @@
               <w:rPr>
                 <w:rFonts w:ascii="Century Gothic" w:hAnsi="Century Gothic"/>
               </w:rPr>
-              <w:t xml:space="preserve">Rispetta il </w:t>
-            </w:r>
-            <w:proofErr w:type="spellStart"/>
-            <w:r>
-              <w:rPr>
-                <w:rFonts w:ascii="Century Gothic" w:hAnsi="Century Gothic"/>
-              </w:rPr>
-              <w:t>fomato</w:t>
-            </w:r>
-            <w:proofErr w:type="spellEnd"/>
-            <w:r>
-              <w:rPr>
-                <w:rFonts w:ascii="Century Gothic" w:hAnsi="Century Gothic"/>
-              </w:rPr>
-              <w:t xml:space="preserve"> [</w:t>
-            </w:r>
-            <w:proofErr w:type="spellStart"/>
-            <w:r>
-              <w:rPr>
-                <w:rFonts w:ascii="Century Gothic" w:hAnsi="Century Gothic"/>
-              </w:rPr>
-              <w:t>if</w:t>
-            </w:r>
-            <w:proofErr w:type="spellEnd"/>
-            <w:r>
-              <w:rPr>
-                <w:rFonts w:ascii="Century Gothic" w:hAnsi="Century Gothic"/>
-              </w:rPr>
-              <w:t xml:space="preserve"> </w:t>
-            </w:r>
-            <w:proofErr w:type="spellStart"/>
+              <w:t xml:space="preserve">Rispetta il fomato [if </w:t>
+            </w:r>
             <w:r>
               <w:rPr>
                 <w:rFonts w:ascii="Century Gothic" w:hAnsi="Century Gothic"/>
@@ -2926,28 +2357,12 @@
               </w:rPr>
               <w:t>lunghezzaLPROVok</w:t>
             </w:r>
-            <w:proofErr w:type="spellEnd"/>
-            <w:r>
-              <w:rPr>
-                <w:rFonts w:ascii="Century Gothic" w:hAnsi="Century Gothic"/>
-              </w:rPr>
-              <w:t>] [</w:t>
-            </w:r>
-            <w:proofErr w:type="spellStart"/>
-            <w:r>
-              <w:rPr>
-                <w:rFonts w:ascii="Century Gothic" w:hAnsi="Century Gothic"/>
-              </w:rPr>
-              <w:t>property</w:t>
-            </w:r>
-            <w:proofErr w:type="spellEnd"/>
-            <w:r>
-              <w:rPr>
-                <w:rFonts w:ascii="Century Gothic" w:hAnsi="Century Gothic"/>
-              </w:rPr>
-              <w:t xml:space="preserve"> </w:t>
-            </w:r>
-            <w:proofErr w:type="spellStart"/>
+            <w:r>
+              <w:rPr>
+                <w:rFonts w:ascii="Century Gothic" w:hAnsi="Century Gothic"/>
+              </w:rPr>
+              <w:t xml:space="preserve">] [property </w:t>
+            </w:r>
             <w:r>
               <w:rPr>
                 <w:rFonts w:ascii="Century Gothic" w:hAnsi="Century Gothic"/>
@@ -2956,7 +2371,6 @@
               </w:rPr>
               <w:t>formatoFPROVok</w:t>
             </w:r>
-            <w:proofErr w:type="spellEnd"/>
             <w:r>
               <w:rPr>
                 <w:rFonts w:ascii="Century Gothic" w:hAnsi="Century Gothic"/>
@@ -3075,33 +2489,15 @@
                 <w:sz w:val="28"/>
                 <w:szCs w:val="28"/>
               </w:rPr>
-              <w:t>[a-zA-Z0-</w:t>
-            </w:r>
-            <w:proofErr w:type="gramStart"/>
+              <w:t>[a-zA-Z0-9]</w:t>
+            </w:r>
             <w:r>
               <w:rPr>
                 <w:rFonts w:ascii="Century Gothic" w:hAnsi="Century Gothic"/>
                 <w:sz w:val="28"/>
                 <w:szCs w:val="28"/>
               </w:rPr>
-              <w:t>9]</w:t>
-            </w:r>
-            <w:r>
-              <w:rPr>
-                <w:rFonts w:ascii="Century Gothic" w:hAnsi="Century Gothic"/>
-                <w:sz w:val="28"/>
-                <w:szCs w:val="28"/>
-              </w:rPr>
-              <w:t>{</w:t>
-            </w:r>
-            <w:proofErr w:type="gramEnd"/>
-            <w:r>
-              <w:rPr>
-                <w:rFonts w:ascii="Century Gothic" w:hAnsi="Century Gothic"/>
-                <w:sz w:val="28"/>
-                <w:szCs w:val="28"/>
-              </w:rPr>
-              <w:t>7,20}</w:t>
+              <w:t>{7,20}</w:t>
             </w:r>
           </w:p>
         </w:tc>
@@ -3187,16 +2583,8 @@
               <w:rPr>
                 <w:rFonts w:ascii="Century Gothic" w:hAnsi="Century Gothic"/>
               </w:rPr>
-              <w:t xml:space="preserve">Lunghezza </w:t>
-            </w:r>
-            <w:proofErr w:type="spellStart"/>
-            <w:r>
-              <w:rPr>
-                <w:rFonts w:ascii="Century Gothic" w:hAnsi="Century Gothic"/>
-              </w:rPr>
-              <w:t>lp</w:t>
-            </w:r>
-            <w:proofErr w:type="spellEnd"/>
+              <w:t>Lunghezza lp</w:t>
+            </w:r>
           </w:p>
         </w:tc>
         <w:tc>
@@ -3300,23 +2688,8 @@
               <w:rPr>
                 <w:rFonts w:ascii="Century Gothic" w:hAnsi="Century Gothic"/>
               </w:rPr>
-              <w:t>[</w:t>
-            </w:r>
-            <w:proofErr w:type="spellStart"/>
-            <w:r>
-              <w:rPr>
-                <w:rFonts w:ascii="Century Gothic" w:hAnsi="Century Gothic"/>
-              </w:rPr>
-              <w:t>property</w:t>
-            </w:r>
-            <w:proofErr w:type="spellEnd"/>
-            <w:r>
-              <w:rPr>
-                <w:rFonts w:ascii="Century Gothic" w:hAnsi="Century Gothic"/>
-              </w:rPr>
-              <w:t xml:space="preserve"> </w:t>
-            </w:r>
-            <w:proofErr w:type="spellStart"/>
+              <w:t xml:space="preserve">[property </w:t>
+            </w:r>
             <w:r>
               <w:rPr>
                 <w:rFonts w:ascii="Century Gothic" w:hAnsi="Century Gothic"/>
@@ -3325,7 +2698,6 @@
               </w:rPr>
               <w:t>lunghezzaLPok</w:t>
             </w:r>
-            <w:proofErr w:type="spellEnd"/>
             <w:r>
               <w:rPr>
                 <w:rFonts w:ascii="Century Gothic" w:hAnsi="Century Gothic"/>
@@ -3379,31 +2751,8 @@
               <w:rPr>
                 <w:rFonts w:ascii="Century Gothic" w:hAnsi="Century Gothic"/>
               </w:rPr>
-              <w:t xml:space="preserve">Non rispetta il </w:t>
-            </w:r>
-            <w:proofErr w:type="gramStart"/>
-            <w:r>
-              <w:rPr>
-                <w:rFonts w:ascii="Century Gothic" w:hAnsi="Century Gothic"/>
-              </w:rPr>
-              <w:t>formato[</w:t>
-            </w:r>
-            <w:proofErr w:type="spellStart"/>
-            <w:proofErr w:type="gramEnd"/>
-            <w:r>
-              <w:rPr>
-                <w:rFonts w:ascii="Century Gothic" w:hAnsi="Century Gothic"/>
-              </w:rPr>
-              <w:t>if</w:t>
-            </w:r>
-            <w:proofErr w:type="spellEnd"/>
-            <w:r>
-              <w:rPr>
-                <w:rFonts w:ascii="Century Gothic" w:hAnsi="Century Gothic"/>
-              </w:rPr>
-              <w:t xml:space="preserve"> </w:t>
-            </w:r>
-            <w:proofErr w:type="spellStart"/>
+              <w:t xml:space="preserve">Non rispetta il formato[if </w:t>
+            </w:r>
             <w:r>
               <w:rPr>
                 <w:rFonts w:ascii="Century Gothic" w:hAnsi="Century Gothic"/>
@@ -3412,7 +2761,6 @@
               </w:rPr>
               <w:t>lunghezzaLPok</w:t>
             </w:r>
-            <w:proofErr w:type="spellEnd"/>
             <w:r>
               <w:rPr>
                 <w:rFonts w:ascii="Century Gothic" w:hAnsi="Century Gothic"/>
@@ -3447,73 +2795,34 @@
               <w:rPr>
                 <w:rFonts w:ascii="Century Gothic" w:hAnsi="Century Gothic"/>
               </w:rPr>
-              <w:t xml:space="preserve">Rispetta il </w:t>
-            </w:r>
-            <w:proofErr w:type="gramStart"/>
-            <w:r>
-              <w:rPr>
-                <w:rFonts w:ascii="Century Gothic" w:hAnsi="Century Gothic"/>
-              </w:rPr>
-              <w:t>formato[</w:t>
-            </w:r>
-            <w:proofErr w:type="spellStart"/>
-            <w:proofErr w:type="gramEnd"/>
-            <w:r>
-              <w:rPr>
-                <w:rFonts w:ascii="Century Gothic" w:hAnsi="Century Gothic"/>
-              </w:rPr>
-              <w:t>if</w:t>
-            </w:r>
-            <w:proofErr w:type="spellEnd"/>
+              <w:t xml:space="preserve">Rispetta il formato[if </w:t>
+            </w:r>
+            <w:r>
+              <w:rPr>
+                <w:rFonts w:ascii="Century Gothic" w:hAnsi="Century Gothic"/>
+                <w:b/>
+                <w:bCs/>
+              </w:rPr>
+              <w:t>lunghezzaLPok</w:t>
+            </w:r>
+            <w:r>
+              <w:rPr>
+                <w:rFonts w:ascii="Century Gothic" w:hAnsi="Century Gothic"/>
+              </w:rPr>
+              <w:t>]</w:t>
+            </w:r>
             <w:r>
               <w:rPr>
                 <w:rFonts w:ascii="Century Gothic" w:hAnsi="Century Gothic"/>
               </w:rPr>
               <w:t xml:space="preserve"> </w:t>
             </w:r>
-            <w:proofErr w:type="spellStart"/>
-            <w:r>
-              <w:rPr>
-                <w:rFonts w:ascii="Century Gothic" w:hAnsi="Century Gothic"/>
-                <w:b/>
-                <w:bCs/>
-              </w:rPr>
-              <w:t>lunghezzaLPok</w:t>
-            </w:r>
-            <w:proofErr w:type="spellEnd"/>
-            <w:r>
-              <w:rPr>
-                <w:rFonts w:ascii="Century Gothic" w:hAnsi="Century Gothic"/>
-              </w:rPr>
-              <w:t>]</w:t>
-            </w:r>
-            <w:r>
-              <w:rPr>
-                <w:rFonts w:ascii="Century Gothic" w:hAnsi="Century Gothic"/>
-              </w:rPr>
-              <w:t xml:space="preserve"> </w:t>
-            </w:r>
-            <w:r>
-              <w:rPr>
-                <w:rFonts w:ascii="Century Gothic" w:hAnsi="Century Gothic"/>
-              </w:rPr>
-              <w:t>[</w:t>
-            </w:r>
-            <w:proofErr w:type="spellStart"/>
-            <w:r>
-              <w:rPr>
-                <w:rFonts w:ascii="Century Gothic" w:hAnsi="Century Gothic"/>
-              </w:rPr>
-              <w:t>property</w:t>
-            </w:r>
-            <w:proofErr w:type="spellEnd"/>
-            <w:r>
-              <w:rPr>
-                <w:rFonts w:ascii="Century Gothic" w:hAnsi="Century Gothic"/>
-              </w:rPr>
-              <w:t xml:space="preserve"> </w:t>
-            </w:r>
-            <w:proofErr w:type="spellStart"/>
+            <w:r>
+              <w:rPr>
+                <w:rFonts w:ascii="Century Gothic" w:hAnsi="Century Gothic"/>
+              </w:rPr>
+              <w:t xml:space="preserve">[property </w:t>
+            </w:r>
             <w:r>
               <w:rPr>
                 <w:rFonts w:ascii="Century Gothic" w:hAnsi="Century Gothic"/>
@@ -3522,7 +2831,6 @@
               </w:rPr>
               <w:t>formatoFPok</w:t>
             </w:r>
-            <w:proofErr w:type="spellEnd"/>
             <w:r>
               <w:rPr>
                 <w:rFonts w:ascii="Century Gothic" w:hAnsi="Century Gothic"/>
@@ -4853,15 +4161,7 @@
                 <w:b/>
                 <w:bCs/>
               </w:rPr>
-              <w:t>RFU3.3-ModificaProfiloFattorino_1</w:t>
-            </w:r>
-            <w:r>
-              <w:rPr>
-                <w:rFonts w:ascii="Century Gothic" w:hAnsi="Century Gothic"/>
-                <w:b/>
-                <w:bCs/>
-              </w:rPr>
-              <w:t>3</w:t>
+              <w:t>RFU3.3-ModificaProfiloFattorino_13</w:t>
             </w:r>
           </w:p>
         </w:tc>
@@ -4876,18 +4176,7 @@
               <w:jc w:val="center"/>
             </w:pPr>
             <w:r>
-              <w:t>ln3.fn2.lc3.fc2.lt3.ft2.lcc</w:t>
-            </w:r>
-            <w:proofErr w:type="gramStart"/>
-            <w:r>
-              <w:t>3.fcc</w:t>
-            </w:r>
-            <w:r>
-              <w:t>2.lprov</w:t>
-            </w:r>
-            <w:proofErr w:type="gramEnd"/>
-            <w:r>
-              <w:t>1</w:t>
+              <w:t>ln3.fn2.lc3.fc2.lt3.ft2.lcc3.fcc2.lprov1</w:t>
             </w:r>
           </w:p>
         </w:tc>
@@ -4940,15 +4229,7 @@
                 <w:b/>
                 <w:bCs/>
               </w:rPr>
-              <w:t>RFU3.3-ModificaProfiloFattorino_1</w:t>
-            </w:r>
-            <w:r>
-              <w:rPr>
-                <w:rFonts w:ascii="Century Gothic" w:hAnsi="Century Gothic"/>
-                <w:b/>
-                <w:bCs/>
-              </w:rPr>
-              <w:t>4</w:t>
+              <w:t>RFU3.3-ModificaProfiloFattorino_14</w:t>
             </w:r>
           </w:p>
         </w:tc>
@@ -4963,15 +4244,7 @@
               <w:jc w:val="center"/>
             </w:pPr>
             <w:r>
-              <w:t>ln3.fn2.lc3.fc2.lt3.ft2.lcc</w:t>
-            </w:r>
-            <w:proofErr w:type="gramStart"/>
-            <w:r>
-              <w:t>3.fcc2.lprov</w:t>
-            </w:r>
-            <w:proofErr w:type="gramEnd"/>
-            <w:r>
-              <w:t>2</w:t>
+              <w:t>ln3.fn2.lc3.fc2.lt3.ft2.lcc3.fcc2.lprov2</w:t>
             </w:r>
           </w:p>
         </w:tc>
@@ -5024,15 +4297,7 @@
                 <w:b/>
                 <w:bCs/>
               </w:rPr>
-              <w:t>RFU3.3-ModificaProfiloFattorino_1</w:t>
-            </w:r>
-            <w:r>
-              <w:rPr>
-                <w:rFonts w:ascii="Century Gothic" w:hAnsi="Century Gothic"/>
-                <w:b/>
-                <w:bCs/>
-              </w:rPr>
-              <w:t>5</w:t>
+              <w:t>RFU3.3-ModificaProfiloFattorino_15</w:t>
             </w:r>
           </w:p>
         </w:tc>
@@ -5047,15 +4312,7 @@
               <w:jc w:val="center"/>
             </w:pPr>
             <w:r>
-              <w:t>ln3.fn2.lc3.fc2.lt3.ft2.lcc</w:t>
-            </w:r>
-            <w:proofErr w:type="gramStart"/>
-            <w:r>
-              <w:t>3.fcc2.lprov</w:t>
-            </w:r>
-            <w:proofErr w:type="gramEnd"/>
-            <w:r>
-              <w:t>3.fprov1</w:t>
+              <w:t>ln3.fn2.lc3.fc2.lt3.ft2.lcc3.fcc2.lprov3.fprov1</w:t>
             </w:r>
           </w:p>
         </w:tc>
@@ -5108,15 +4365,7 @@
                 <w:b/>
                 <w:bCs/>
               </w:rPr>
-              <w:t>RFU3.3-ModificaProfiloFattorino_1</w:t>
-            </w:r>
-            <w:r>
-              <w:rPr>
-                <w:rFonts w:ascii="Century Gothic" w:hAnsi="Century Gothic"/>
-                <w:b/>
-                <w:bCs/>
-              </w:rPr>
-              <w:t>6</w:t>
+              <w:t>RFU3.3-ModificaProfiloFattorino_16</w:t>
             </w:r>
           </w:p>
         </w:tc>
@@ -5131,10 +4380,7 @@
               <w:jc w:val="center"/>
             </w:pPr>
             <w:r>
-              <w:t>ln3.fn2.lc3.fc2.lt3.ft2.lcc3.fcc2.lprov</w:t>
-            </w:r>
-            <w:r>
-              <w:t>3.fprov2.lp1</w:t>
+              <w:t>ln3.fn2.lc3.fc2.lt3.ft2.lcc3.fcc2.lprov3.fprov2.lp1</w:t>
             </w:r>
           </w:p>
         </w:tc>
@@ -5187,15 +4433,7 @@
                 <w:b/>
                 <w:bCs/>
               </w:rPr>
-              <w:t>RFU3.3-ModificaProfiloFattorino_1</w:t>
-            </w:r>
-            <w:r>
-              <w:rPr>
-                <w:rFonts w:ascii="Century Gothic" w:hAnsi="Century Gothic"/>
-                <w:b/>
-                <w:bCs/>
-              </w:rPr>
-              <w:t>7</w:t>
+              <w:t>RFU3.3-ModificaProfiloFattorino_17</w:t>
             </w:r>
           </w:p>
         </w:tc>
@@ -5210,10 +4448,7 @@
               <w:jc w:val="center"/>
             </w:pPr>
             <w:r>
-              <w:t>ln3.fn2.lc3.fc2.lt3.ft2.lcc3.fcc2.lprov3.fprov2.lp</w:t>
-            </w:r>
-            <w:r>
-              <w:t>2</w:t>
+              <w:t>ln3.fn2.lc3.fc2.lt3.ft2.lcc3.fcc2.lprov3.fprov2.lp2</w:t>
             </w:r>
           </w:p>
         </w:tc>
@@ -5266,15 +4501,7 @@
                 <w:b/>
                 <w:bCs/>
               </w:rPr>
-              <w:t>RFU3.3-ModificaProfiloFattorino_1</w:t>
-            </w:r>
-            <w:r>
-              <w:rPr>
-                <w:rFonts w:ascii="Century Gothic" w:hAnsi="Century Gothic"/>
-                <w:b/>
-                <w:bCs/>
-              </w:rPr>
-              <w:t>8</w:t>
+              <w:t>RFU3.3-ModificaProfiloFattorino_18</w:t>
             </w:r>
           </w:p>
         </w:tc>
@@ -5289,10 +4516,7 @@
               <w:jc w:val="center"/>
             </w:pPr>
             <w:r>
-              <w:t>ln3.fn2.lc3.fc2.lt3.ft2.lcc3.fcc2.lprov3.fprov2.lp</w:t>
-            </w:r>
-            <w:r>
-              <w:t>3.fp1</w:t>
+              <w:t>ln3.fn2.lc3.fc2.lt3.ft2.lcc3.fcc2.lprov3.fprov2.lp3.fp1</w:t>
             </w:r>
           </w:p>
         </w:tc>
@@ -5345,15 +4569,7 @@
                 <w:b/>
                 <w:bCs/>
               </w:rPr>
-              <w:t>RFU3.3-ModificaProfiloFattorino_1</w:t>
-            </w:r>
-            <w:r>
-              <w:rPr>
-                <w:rFonts w:ascii="Century Gothic" w:hAnsi="Century Gothic"/>
-                <w:b/>
-                <w:bCs/>
-              </w:rPr>
-              <w:t>9</w:t>
+              <w:t>RFU3.3-ModificaProfiloFattorino_19</w:t>
             </w:r>
           </w:p>
         </w:tc>
@@ -5368,10 +4584,7 @@
               <w:jc w:val="center"/>
             </w:pPr>
             <w:r>
-              <w:t>ln3.fn2.lc3.fc2.lt3.ft2.lcc3.fcc2.lprov3.fprov2.lp</w:t>
-            </w:r>
-            <w:r>
-              <w:t>3.fp2</w:t>
+              <w:t>ln3.fn2.lc3.fc2.lt3.ft2.lcc3.fcc2.lprov3.fprov2.lp3.fp2</w:t>
             </w:r>
           </w:p>
         </w:tc>
@@ -5833,25 +5046,7 @@
                 <w:sz w:val="24"/>
                 <w:szCs w:val="24"/>
               </w:rPr>
-              <w:t xml:space="preserve">Il Fattorino compila i campi del </w:t>
-            </w:r>
-            <w:proofErr w:type="spellStart"/>
-            <w:r>
-              <w:rPr>
-                <w:rFonts w:ascii="Century Gothic" w:hAnsi="Century Gothic"/>
-                <w:sz w:val="24"/>
-                <w:szCs w:val="24"/>
-              </w:rPr>
-              <w:t>form</w:t>
-            </w:r>
-            <w:proofErr w:type="spellEnd"/>
-            <w:r>
-              <w:rPr>
-                <w:rFonts w:ascii="Century Gothic" w:hAnsi="Century Gothic"/>
-                <w:sz w:val="24"/>
-                <w:szCs w:val="24"/>
-              </w:rPr>
-              <w:t xml:space="preserve"> della </w:t>
+              <w:t xml:space="preserve">Il Fattorino compila i campi del form della </w:t>
             </w:r>
             <w:r>
               <w:rPr>
@@ -6004,7 +5199,6 @@
                       <w:szCs w:val="24"/>
                     </w:rPr>
                   </w:pPr>
-                  <w:proofErr w:type="spellStart"/>
                   <w:r>
                     <w:rPr>
                       <w:rFonts w:ascii="Century Gothic" w:hAnsi="Century Gothic"/>
@@ -6013,7 +5207,6 @@
                     </w:rPr>
                     <w:t>Fr</w:t>
                   </w:r>
-                  <w:proofErr w:type="spellEnd"/>
                 </w:p>
               </w:tc>
             </w:tr>
@@ -6426,7 +5619,6 @@
               </w:rPr>
               <w:t>“</w:t>
             </w:r>
-            <w:proofErr w:type="spellStart"/>
             <w:r>
               <w:rPr>
                 <w:rFonts w:ascii="Century Gothic" w:hAnsi="Century Gothic"/>
@@ -6437,7 +5629,6 @@
               </w:rPr>
               <w:t>DatiFattorinoModificatiNonValidi</w:t>
             </w:r>
-            <w:proofErr w:type="spellEnd"/>
             <w:r>
               <w:rPr>
                 <w:rFonts w:ascii="Century Gothic" w:hAnsi="Century Gothic"/>
@@ -6486,6 +5677,16 @@
         </w:tc>
       </w:tr>
     </w:tbl>
+    <w:p/>
+    <w:p/>
+    <w:p/>
+    <w:p/>
+    <w:p/>
+    <w:p/>
+    <w:p/>
+    <w:p/>
+    <w:p/>
+    <w:p/>
     <w:p/>
     <w:tbl>
       <w:tblPr>
@@ -6534,6 +5735,7 @@
                 <w:sz w:val="24"/>
                 <w:szCs w:val="24"/>
               </w:rPr>
+              <w:lastRenderedPageBreak/>
               <w:t>Test Case ID:</w:t>
             </w:r>
           </w:p>
@@ -6798,25 +6000,7 @@
                 <w:sz w:val="24"/>
                 <w:szCs w:val="24"/>
               </w:rPr>
-              <w:t xml:space="preserve">Il Fattorino compila i campi del </w:t>
-            </w:r>
-            <w:proofErr w:type="spellStart"/>
-            <w:r>
-              <w:rPr>
-                <w:rFonts w:ascii="Century Gothic" w:hAnsi="Century Gothic"/>
-                <w:sz w:val="24"/>
-                <w:szCs w:val="24"/>
-              </w:rPr>
-              <w:t>form</w:t>
-            </w:r>
-            <w:proofErr w:type="spellEnd"/>
-            <w:r>
-              <w:rPr>
-                <w:rFonts w:ascii="Century Gothic" w:hAnsi="Century Gothic"/>
-                <w:sz w:val="24"/>
-                <w:szCs w:val="24"/>
-              </w:rPr>
-              <w:t xml:space="preserve"> della </w:t>
+              <w:t xml:space="preserve">Il Fattorino compila i campi del form della </w:t>
             </w:r>
             <w:r>
               <w:rPr>
@@ -6969,24 +6153,14 @@
                       <w:szCs w:val="24"/>
                     </w:rPr>
                   </w:pPr>
-                  <w:proofErr w:type="spellStart"/>
                   <w:r>
                     <w:rPr>
                       <w:rFonts w:ascii="Century Gothic" w:hAnsi="Century Gothic"/>
                       <w:sz w:val="24"/>
                       <w:szCs w:val="24"/>
                     </w:rPr>
-                    <w:t>Fr</w:t>
+                    <w:t>Francescosdjaoshdisahdusadho</w:t>
                   </w:r>
-                  <w:r>
-                    <w:rPr>
-                      <w:rFonts w:ascii="Century Gothic" w:hAnsi="Century Gothic"/>
-                      <w:sz w:val="24"/>
-                      <w:szCs w:val="24"/>
-                    </w:rPr>
-                    <w:t>ancescosdjaoshdisahdusadho</w:t>
-                  </w:r>
-                  <w:proofErr w:type="spellEnd"/>
                 </w:p>
               </w:tc>
             </w:tr>
@@ -7399,7 +6573,6 @@
               </w:rPr>
               <w:t>“</w:t>
             </w:r>
-            <w:proofErr w:type="spellStart"/>
             <w:r>
               <w:rPr>
                 <w:rFonts w:ascii="Century Gothic" w:hAnsi="Century Gothic"/>
@@ -7410,7 +6583,6 @@
               </w:rPr>
               <w:t>DatiFattorinoModificatiNonValidi</w:t>
             </w:r>
-            <w:proofErr w:type="spellEnd"/>
             <w:r>
               <w:rPr>
                 <w:rFonts w:ascii="Century Gothic" w:hAnsi="Century Gothic"/>
@@ -7459,6 +6631,18 @@
         </w:tc>
       </w:tr>
     </w:tbl>
+    <w:p/>
+    <w:p/>
+    <w:p/>
+    <w:p/>
+    <w:p/>
+    <w:p/>
+    <w:p/>
+    <w:p/>
+    <w:p/>
+    <w:p/>
+    <w:p/>
+    <w:p/>
     <w:p/>
     <w:tbl>
       <w:tblPr>
@@ -7507,6 +6691,7 @@
                 <w:sz w:val="24"/>
                 <w:szCs w:val="24"/>
               </w:rPr>
+              <w:lastRenderedPageBreak/>
               <w:t>Test Case ID:</w:t>
             </w:r>
           </w:p>
@@ -7771,25 +6956,7 @@
                 <w:sz w:val="24"/>
                 <w:szCs w:val="24"/>
               </w:rPr>
-              <w:t xml:space="preserve">Il Fattorino compila i campi del </w:t>
-            </w:r>
-            <w:proofErr w:type="spellStart"/>
-            <w:r>
-              <w:rPr>
-                <w:rFonts w:ascii="Century Gothic" w:hAnsi="Century Gothic"/>
-                <w:sz w:val="24"/>
-                <w:szCs w:val="24"/>
-              </w:rPr>
-              <w:t>form</w:t>
-            </w:r>
-            <w:proofErr w:type="spellEnd"/>
-            <w:r>
-              <w:rPr>
-                <w:rFonts w:ascii="Century Gothic" w:hAnsi="Century Gothic"/>
-                <w:sz w:val="24"/>
-                <w:szCs w:val="24"/>
-              </w:rPr>
-              <w:t xml:space="preserve"> della </w:t>
+              <w:t xml:space="preserve">Il Fattorino compila i campi del form della </w:t>
             </w:r>
             <w:r>
               <w:rPr>
@@ -7942,24 +7109,14 @@
                       <w:szCs w:val="24"/>
                     </w:rPr>
                   </w:pPr>
-                  <w:proofErr w:type="spellStart"/>
                   <w:r>
                     <w:rPr>
                       <w:rFonts w:ascii="Century Gothic" w:hAnsi="Century Gothic"/>
                       <w:sz w:val="24"/>
                       <w:szCs w:val="24"/>
                     </w:rPr>
-                    <w:t>Fr</w:t>
+                    <w:t>Franc&amp;sco</w:t>
                   </w:r>
-                  <w:r>
-                    <w:rPr>
-                      <w:rFonts w:ascii="Century Gothic" w:hAnsi="Century Gothic"/>
-                      <w:sz w:val="24"/>
-                      <w:szCs w:val="24"/>
-                    </w:rPr>
-                    <w:t>anc&amp;sco</w:t>
-                  </w:r>
-                  <w:proofErr w:type="spellEnd"/>
                 </w:p>
               </w:tc>
             </w:tr>
@@ -8362,7 +7519,6 @@
                 <w:sz w:val="24"/>
                 <w:szCs w:val="24"/>
               </w:rPr>
-              <w:lastRenderedPageBreak/>
               <w:t xml:space="preserve">Il sistema visualizza </w:t>
             </w:r>
             <w:r>
@@ -8373,7 +7529,6 @@
               </w:rPr>
               <w:t>“</w:t>
             </w:r>
-            <w:proofErr w:type="spellStart"/>
             <w:r>
               <w:rPr>
                 <w:rFonts w:ascii="Century Gothic" w:hAnsi="Century Gothic"/>
@@ -8384,7 +7539,6 @@
               </w:rPr>
               <w:t>DatiFattorinoModificatiNonValidi</w:t>
             </w:r>
-            <w:proofErr w:type="spellEnd"/>
             <w:r>
               <w:rPr>
                 <w:rFonts w:ascii="Century Gothic" w:hAnsi="Century Gothic"/>
@@ -8433,6 +7587,18 @@
         </w:tc>
       </w:tr>
     </w:tbl>
+    <w:p/>
+    <w:p/>
+    <w:p/>
+    <w:p/>
+    <w:p/>
+    <w:p/>
+    <w:p/>
+    <w:p/>
+    <w:p/>
+    <w:p/>
+    <w:p/>
+    <w:p/>
     <w:p/>
     <w:tbl>
       <w:tblPr>
@@ -8481,6 +7647,7 @@
                 <w:sz w:val="24"/>
                 <w:szCs w:val="24"/>
               </w:rPr>
+              <w:lastRenderedPageBreak/>
               <w:t>Test Case ID:</w:t>
             </w:r>
           </w:p>
@@ -8745,25 +7912,7 @@
                 <w:sz w:val="24"/>
                 <w:szCs w:val="24"/>
               </w:rPr>
-              <w:t xml:space="preserve">Il Fattorino compila i campi del </w:t>
-            </w:r>
-            <w:proofErr w:type="spellStart"/>
-            <w:r>
-              <w:rPr>
-                <w:rFonts w:ascii="Century Gothic" w:hAnsi="Century Gothic"/>
-                <w:sz w:val="24"/>
-                <w:szCs w:val="24"/>
-              </w:rPr>
-              <w:t>form</w:t>
-            </w:r>
-            <w:proofErr w:type="spellEnd"/>
-            <w:r>
-              <w:rPr>
-                <w:rFonts w:ascii="Century Gothic" w:hAnsi="Century Gothic"/>
-                <w:sz w:val="24"/>
-                <w:szCs w:val="24"/>
-              </w:rPr>
-              <w:t xml:space="preserve"> della </w:t>
+              <w:t xml:space="preserve">Il Fattorino compila i campi del form della </w:t>
             </w:r>
             <w:r>
               <w:rPr>
@@ -8922,15 +8071,7 @@
                       <w:sz w:val="24"/>
                       <w:szCs w:val="24"/>
                     </w:rPr>
-                    <w:t>Fr</w:t>
-                  </w:r>
-                  <w:r>
-                    <w:rPr>
-                      <w:rFonts w:ascii="Century Gothic" w:hAnsi="Century Gothic"/>
-                      <w:sz w:val="24"/>
-                      <w:szCs w:val="24"/>
-                    </w:rPr>
-                    <w:t>ancesco</w:t>
+                    <w:t>Francesco</w:t>
                   </w:r>
                 </w:p>
               </w:tc>
@@ -9344,7 +8485,6 @@
               </w:rPr>
               <w:t>“</w:t>
             </w:r>
-            <w:proofErr w:type="spellStart"/>
             <w:r>
               <w:rPr>
                 <w:rFonts w:ascii="Century Gothic" w:hAnsi="Century Gothic"/>
@@ -9355,7 +8495,6 @@
               </w:rPr>
               <w:t>DatiFattorinoModificatiNonValidi</w:t>
             </w:r>
-            <w:proofErr w:type="spellEnd"/>
             <w:r>
               <w:rPr>
                 <w:rFonts w:ascii="Century Gothic" w:hAnsi="Century Gothic"/>
@@ -9404,6 +8543,18 @@
         </w:tc>
       </w:tr>
     </w:tbl>
+    <w:p/>
+    <w:p/>
+    <w:p/>
+    <w:p/>
+    <w:p/>
+    <w:p/>
+    <w:p/>
+    <w:p/>
+    <w:p/>
+    <w:p/>
+    <w:p/>
+    <w:p/>
     <w:p/>
     <w:tbl>
       <w:tblPr>
@@ -9452,6 +8603,7 @@
                 <w:sz w:val="24"/>
                 <w:szCs w:val="24"/>
               </w:rPr>
+              <w:lastRenderedPageBreak/>
               <w:t>Test Case ID:</w:t>
             </w:r>
           </w:p>
@@ -9716,25 +8868,7 @@
                 <w:sz w:val="24"/>
                 <w:szCs w:val="24"/>
               </w:rPr>
-              <w:t xml:space="preserve">Il Fattorino compila i campi del </w:t>
-            </w:r>
-            <w:proofErr w:type="spellStart"/>
-            <w:r>
-              <w:rPr>
-                <w:rFonts w:ascii="Century Gothic" w:hAnsi="Century Gothic"/>
-                <w:sz w:val="24"/>
-                <w:szCs w:val="24"/>
-              </w:rPr>
-              <w:t>form</w:t>
-            </w:r>
-            <w:proofErr w:type="spellEnd"/>
-            <w:r>
-              <w:rPr>
-                <w:rFonts w:ascii="Century Gothic" w:hAnsi="Century Gothic"/>
-                <w:sz w:val="24"/>
-                <w:szCs w:val="24"/>
-              </w:rPr>
-              <w:t xml:space="preserve"> della </w:t>
+              <w:t xml:space="preserve">Il Fattorino compila i campi del form della </w:t>
             </w:r>
             <w:r>
               <w:rPr>
@@ -9893,15 +9027,7 @@
                       <w:sz w:val="24"/>
                       <w:szCs w:val="24"/>
                     </w:rPr>
-                    <w:t>Fr</w:t>
-                  </w:r>
-                  <w:r>
-                    <w:rPr>
-                      <w:rFonts w:ascii="Century Gothic" w:hAnsi="Century Gothic"/>
-                      <w:sz w:val="24"/>
-                      <w:szCs w:val="24"/>
-                    </w:rPr>
-                    <w:t>ancesco</w:t>
+                    <w:t>Francesco</w:t>
                   </w:r>
                 </w:p>
               </w:tc>
@@ -9947,24 +9073,14 @@
                       <w:szCs w:val="24"/>
                     </w:rPr>
                   </w:pPr>
-                  <w:proofErr w:type="spellStart"/>
                   <w:r>
                     <w:rPr>
                       <w:rFonts w:ascii="Century Gothic" w:hAnsi="Century Gothic"/>
                       <w:sz w:val="24"/>
                       <w:szCs w:val="24"/>
                     </w:rPr>
-                    <w:t>Abate</w:t>
+                    <w:t>Abateausgdiusaghduiahsduhasd</w:t>
                   </w:r>
-                  <w:r>
-                    <w:rPr>
-                      <w:rFonts w:ascii="Century Gothic" w:hAnsi="Century Gothic"/>
-                      <w:sz w:val="24"/>
-                      <w:szCs w:val="24"/>
-                    </w:rPr>
-                    <w:t>ausgdiusaghduiahsduhasd</w:t>
-                  </w:r>
-                  <w:proofErr w:type="spellEnd"/>
                 </w:p>
               </w:tc>
             </w:tr>
@@ -10325,7 +9441,6 @@
               </w:rPr>
               <w:t>“</w:t>
             </w:r>
-            <w:proofErr w:type="spellStart"/>
             <w:r>
               <w:rPr>
                 <w:rFonts w:ascii="Century Gothic" w:hAnsi="Century Gothic"/>
@@ -10336,7 +9451,6 @@
               </w:rPr>
               <w:t>DatiFattorinoModificatiNonValidi</w:t>
             </w:r>
-            <w:proofErr w:type="spellEnd"/>
             <w:r>
               <w:rPr>
                 <w:rFonts w:ascii="Century Gothic" w:hAnsi="Century Gothic"/>
@@ -10385,6 +9499,19 @@
         </w:tc>
       </w:tr>
     </w:tbl>
+    <w:p/>
+    <w:p/>
+    <w:p/>
+    <w:p/>
+    <w:p/>
+    <w:p/>
+    <w:p/>
+    <w:p/>
+    <w:p/>
+    <w:p/>
+    <w:p/>
+    <w:p/>
+    <w:p/>
     <w:p/>
     <w:tbl>
       <w:tblPr>
@@ -10433,6 +9560,7 @@
                 <w:sz w:val="24"/>
                 <w:szCs w:val="24"/>
               </w:rPr>
+              <w:lastRenderedPageBreak/>
               <w:t>Test Case ID:</w:t>
             </w:r>
           </w:p>
@@ -10697,25 +9825,7 @@
                 <w:sz w:val="24"/>
                 <w:szCs w:val="24"/>
               </w:rPr>
-              <w:t xml:space="preserve">Il Fattorino compila i campi del </w:t>
-            </w:r>
-            <w:proofErr w:type="spellStart"/>
-            <w:r>
-              <w:rPr>
-                <w:rFonts w:ascii="Century Gothic" w:hAnsi="Century Gothic"/>
-                <w:sz w:val="24"/>
-                <w:szCs w:val="24"/>
-              </w:rPr>
-              <w:t>form</w:t>
-            </w:r>
-            <w:proofErr w:type="spellEnd"/>
-            <w:r>
-              <w:rPr>
-                <w:rFonts w:ascii="Century Gothic" w:hAnsi="Century Gothic"/>
-                <w:sz w:val="24"/>
-                <w:szCs w:val="24"/>
-              </w:rPr>
-              <w:t xml:space="preserve"> della </w:t>
+              <w:t xml:space="preserve">Il Fattorino compila i campi del form della </w:t>
             </w:r>
             <w:r>
               <w:rPr>
@@ -10874,15 +9984,7 @@
                       <w:sz w:val="24"/>
                       <w:szCs w:val="24"/>
                     </w:rPr>
-                    <w:t>Fr</w:t>
-                  </w:r>
-                  <w:r>
-                    <w:rPr>
-                      <w:rFonts w:ascii="Century Gothic" w:hAnsi="Century Gothic"/>
-                      <w:sz w:val="24"/>
-                      <w:szCs w:val="24"/>
-                    </w:rPr>
-                    <w:t>ancesco</w:t>
+                    <w:t>Francesco</w:t>
                   </w:r>
                 </w:p>
               </w:tc>
@@ -10928,23 +10030,13 @@
                       <w:szCs w:val="24"/>
                     </w:rPr>
                   </w:pPr>
-                  <w:proofErr w:type="spellStart"/>
                   <w:r>
                     <w:rPr>
                       <w:rFonts w:ascii="Century Gothic" w:hAnsi="Century Gothic"/>
                       <w:sz w:val="24"/>
                       <w:szCs w:val="24"/>
                     </w:rPr>
-                    <w:t>Abat</w:t>
-                  </w:r>
-                  <w:proofErr w:type="spellEnd"/>
-                  <w:r>
-                    <w:rPr>
-                      <w:rFonts w:ascii="Century Gothic" w:hAnsi="Century Gothic"/>
-                      <w:sz w:val="24"/>
-                      <w:szCs w:val="24"/>
-                    </w:rPr>
-                    <w:t>&amp;</w:t>
+                    <w:t>Abat&amp;</w:t>
                   </w:r>
                 </w:p>
               </w:tc>
@@ -11296,7 +10388,6 @@
                 <w:sz w:val="24"/>
                 <w:szCs w:val="24"/>
               </w:rPr>
-              <w:lastRenderedPageBreak/>
               <w:t xml:space="preserve">Il sistema visualizza </w:t>
             </w:r>
             <w:r>
@@ -11307,7 +10398,6 @@
               </w:rPr>
               <w:t>“</w:t>
             </w:r>
-            <w:proofErr w:type="spellStart"/>
             <w:r>
               <w:rPr>
                 <w:rFonts w:ascii="Century Gothic" w:hAnsi="Century Gothic"/>
@@ -11318,7 +10408,6 @@
               </w:rPr>
               <w:t>DatiFattorinoModificatiNonValidi</w:t>
             </w:r>
-            <w:proofErr w:type="spellEnd"/>
             <w:r>
               <w:rPr>
                 <w:rFonts w:ascii="Century Gothic" w:hAnsi="Century Gothic"/>
@@ -11367,6 +10456,19 @@
         </w:tc>
       </w:tr>
     </w:tbl>
+    <w:p/>
+    <w:p/>
+    <w:p/>
+    <w:p/>
+    <w:p/>
+    <w:p/>
+    <w:p/>
+    <w:p/>
+    <w:p/>
+    <w:p/>
+    <w:p/>
+    <w:p/>
+    <w:p/>
     <w:p/>
     <w:tbl>
       <w:tblPr>
@@ -11415,6 +10517,7 @@
                 <w:sz w:val="24"/>
                 <w:szCs w:val="24"/>
               </w:rPr>
+              <w:lastRenderedPageBreak/>
               <w:t>Test Case ID:</w:t>
             </w:r>
           </w:p>
@@ -11679,25 +10782,7 @@
                 <w:sz w:val="24"/>
                 <w:szCs w:val="24"/>
               </w:rPr>
-              <w:t xml:space="preserve">Il Fattorino compila i campi del </w:t>
-            </w:r>
-            <w:proofErr w:type="spellStart"/>
-            <w:r>
-              <w:rPr>
-                <w:rFonts w:ascii="Century Gothic" w:hAnsi="Century Gothic"/>
-                <w:sz w:val="24"/>
-                <w:szCs w:val="24"/>
-              </w:rPr>
-              <w:t>form</w:t>
-            </w:r>
-            <w:proofErr w:type="spellEnd"/>
-            <w:r>
-              <w:rPr>
-                <w:rFonts w:ascii="Century Gothic" w:hAnsi="Century Gothic"/>
-                <w:sz w:val="24"/>
-                <w:szCs w:val="24"/>
-              </w:rPr>
-              <w:t xml:space="preserve"> della </w:t>
+              <w:t xml:space="preserve">Il Fattorino compila i campi del form della </w:t>
             </w:r>
             <w:r>
               <w:rPr>
@@ -11856,15 +10941,7 @@
                       <w:sz w:val="24"/>
                       <w:szCs w:val="24"/>
                     </w:rPr>
-                    <w:t>Fr</w:t>
-                  </w:r>
-                  <w:r>
-                    <w:rPr>
-                      <w:rFonts w:ascii="Century Gothic" w:hAnsi="Century Gothic"/>
-                      <w:sz w:val="24"/>
-                      <w:szCs w:val="24"/>
-                    </w:rPr>
-                    <w:t>ancesco</w:t>
+                    <w:t>Francesco</w:t>
                   </w:r>
                 </w:p>
               </w:tc>
@@ -12278,7 +11355,6 @@
               </w:rPr>
               <w:t>“</w:t>
             </w:r>
-            <w:proofErr w:type="spellStart"/>
             <w:r>
               <w:rPr>
                 <w:rFonts w:ascii="Century Gothic" w:hAnsi="Century Gothic"/>
@@ -12289,7 +11365,6 @@
               </w:rPr>
               <w:t>DatiFattorinoModificatiNonValidi</w:t>
             </w:r>
-            <w:proofErr w:type="spellEnd"/>
             <w:r>
               <w:rPr>
                 <w:rFonts w:ascii="Century Gothic" w:hAnsi="Century Gothic"/>
@@ -12338,6 +11413,18 @@
         </w:tc>
       </w:tr>
     </w:tbl>
+    <w:p/>
+    <w:p/>
+    <w:p/>
+    <w:p/>
+    <w:p/>
+    <w:p/>
+    <w:p/>
+    <w:p/>
+    <w:p/>
+    <w:p/>
+    <w:p/>
+    <w:p/>
     <w:p/>
     <w:tbl>
       <w:tblPr>
@@ -12386,6 +11473,7 @@
                 <w:sz w:val="24"/>
                 <w:szCs w:val="24"/>
               </w:rPr>
+              <w:lastRenderedPageBreak/>
               <w:t>Test Case ID:</w:t>
             </w:r>
           </w:p>
@@ -12650,25 +11738,7 @@
                 <w:sz w:val="24"/>
                 <w:szCs w:val="24"/>
               </w:rPr>
-              <w:t xml:space="preserve">Il Fattorino compila i campi del </w:t>
-            </w:r>
-            <w:proofErr w:type="spellStart"/>
-            <w:r>
-              <w:rPr>
-                <w:rFonts w:ascii="Century Gothic" w:hAnsi="Century Gothic"/>
-                <w:sz w:val="24"/>
-                <w:szCs w:val="24"/>
-              </w:rPr>
-              <w:t>form</w:t>
-            </w:r>
-            <w:proofErr w:type="spellEnd"/>
-            <w:r>
-              <w:rPr>
-                <w:rFonts w:ascii="Century Gothic" w:hAnsi="Century Gothic"/>
-                <w:sz w:val="24"/>
-                <w:szCs w:val="24"/>
-              </w:rPr>
-              <w:t xml:space="preserve"> della </w:t>
+              <w:t xml:space="preserve">Il Fattorino compila i campi del form della </w:t>
             </w:r>
             <w:r>
               <w:rPr>
@@ -12827,15 +11897,7 @@
                       <w:sz w:val="24"/>
                       <w:szCs w:val="24"/>
                     </w:rPr>
-                    <w:t>Fr</w:t>
-                  </w:r>
-                  <w:r>
-                    <w:rPr>
-                      <w:rFonts w:ascii="Century Gothic" w:hAnsi="Century Gothic"/>
-                      <w:sz w:val="24"/>
-                      <w:szCs w:val="24"/>
-                    </w:rPr>
-                    <w:t>ancesco</w:t>
+                    <w:t>Francesco</w:t>
                   </w:r>
                 </w:p>
               </w:tc>
@@ -12939,15 +12001,7 @@
                       <w:sz w:val="24"/>
                       <w:szCs w:val="24"/>
                     </w:rPr>
-                    <w:t>012345678</w:t>
-                  </w:r>
-                  <w:r>
-                    <w:rPr>
-                      <w:rFonts w:ascii="Century Gothic" w:hAnsi="Century Gothic"/>
-                      <w:sz w:val="24"/>
-                      <w:szCs w:val="24"/>
-                    </w:rPr>
-                    <w:t>910</w:t>
+                    <w:t>012345678910</w:t>
                   </w:r>
                 </w:p>
               </w:tc>
@@ -13241,7 +12295,6 @@
                 <w:szCs w:val="24"/>
               </w:rPr>
             </w:pPr>
-            <w:bookmarkStart w:id="1" w:name="_GoBack"/>
             <w:r>
               <w:rPr>
                 <w:rFonts w:ascii="Century Gothic" w:hAnsi="Century Gothic"/>
@@ -13258,7 +12311,6 @@
               </w:rPr>
               <w:t>“</w:t>
             </w:r>
-            <w:proofErr w:type="spellStart"/>
             <w:r>
               <w:rPr>
                 <w:rFonts w:ascii="Century Gothic" w:hAnsi="Century Gothic"/>
@@ -13269,7 +12321,6 @@
               </w:rPr>
               <w:t>DatiFattorinoModificatiNonValidi</w:t>
             </w:r>
-            <w:proofErr w:type="spellEnd"/>
             <w:r>
               <w:rPr>
                 <w:rFonts w:ascii="Century Gothic" w:hAnsi="Century Gothic"/>
@@ -13317,8 +12368,19 @@
           </w:p>
         </w:tc>
       </w:tr>
-      <w:bookmarkEnd w:id="1"/>
     </w:tbl>
+    <w:p/>
+    <w:p/>
+    <w:p/>
+    <w:p/>
+    <w:p/>
+    <w:p/>
+    <w:p/>
+    <w:p/>
+    <w:p/>
+    <w:p/>
+    <w:p/>
+    <w:p/>
     <w:p/>
     <w:tbl>
       <w:tblPr>
@@ -13367,6 +12429,7 @@
                 <w:sz w:val="24"/>
                 <w:szCs w:val="24"/>
               </w:rPr>
+              <w:lastRenderedPageBreak/>
               <w:t>Test Case ID:</w:t>
             </w:r>
           </w:p>
@@ -13631,25 +12694,7 @@
                 <w:sz w:val="24"/>
                 <w:szCs w:val="24"/>
               </w:rPr>
-              <w:t xml:space="preserve">Il Fattorino compila i campi del </w:t>
-            </w:r>
-            <w:proofErr w:type="spellStart"/>
-            <w:r>
-              <w:rPr>
-                <w:rFonts w:ascii="Century Gothic" w:hAnsi="Century Gothic"/>
-                <w:sz w:val="24"/>
-                <w:szCs w:val="24"/>
-              </w:rPr>
-              <w:t>form</w:t>
-            </w:r>
-            <w:proofErr w:type="spellEnd"/>
-            <w:r>
-              <w:rPr>
-                <w:rFonts w:ascii="Century Gothic" w:hAnsi="Century Gothic"/>
-                <w:sz w:val="24"/>
-                <w:szCs w:val="24"/>
-              </w:rPr>
-              <w:t xml:space="preserve"> della </w:t>
+              <w:t xml:space="preserve">Il Fattorino compila i campi del form della </w:t>
             </w:r>
             <w:r>
               <w:rPr>
@@ -13912,15 +12957,7 @@
                       <w:sz w:val="24"/>
                       <w:szCs w:val="24"/>
                     </w:rPr>
-                    <w:t>01234567</w:t>
-                  </w:r>
-                  <w:r>
-                    <w:rPr>
-                      <w:rFonts w:ascii="Century Gothic" w:hAnsi="Century Gothic"/>
-                      <w:sz w:val="24"/>
-                      <w:szCs w:val="24"/>
-                    </w:rPr>
-                    <w:t>a</w:t>
+                    <w:t>01234567a</w:t>
                   </w:r>
                 </w:p>
               </w:tc>
@@ -14220,7 +13257,6 @@
                 <w:sz w:val="24"/>
                 <w:szCs w:val="24"/>
               </w:rPr>
-              <w:lastRenderedPageBreak/>
               <w:t xml:space="preserve">Il sistema visualizza </w:t>
             </w:r>
             <w:r>
@@ -14231,7 +13267,6 @@
               </w:rPr>
               <w:t>“</w:t>
             </w:r>
-            <w:proofErr w:type="spellStart"/>
             <w:r>
               <w:rPr>
                 <w:rFonts w:ascii="Century Gothic" w:hAnsi="Century Gothic"/>
@@ -14242,7 +13277,6 @@
               </w:rPr>
               <w:t>DatiFattorinoModificatiNonValidi</w:t>
             </w:r>
-            <w:proofErr w:type="spellEnd"/>
             <w:r>
               <w:rPr>
                 <w:rFonts w:ascii="Century Gothic" w:hAnsi="Century Gothic"/>
@@ -14291,6 +13325,18 @@
         </w:tc>
       </w:tr>
     </w:tbl>
+    <w:p/>
+    <w:p/>
+    <w:p/>
+    <w:p/>
+    <w:p/>
+    <w:p/>
+    <w:p/>
+    <w:p/>
+    <w:p/>
+    <w:p/>
+    <w:p/>
+    <w:p/>
     <w:p/>
     <w:tbl>
       <w:tblPr>
@@ -14339,6 +13385,7 @@
                 <w:sz w:val="24"/>
                 <w:szCs w:val="24"/>
               </w:rPr>
+              <w:lastRenderedPageBreak/>
               <w:t>Test Case ID:</w:t>
             </w:r>
           </w:p>
@@ -14603,25 +13650,7 @@
                 <w:sz w:val="24"/>
                 <w:szCs w:val="24"/>
               </w:rPr>
-              <w:t xml:space="preserve">Il Fattorino compila i campi del </w:t>
-            </w:r>
-            <w:proofErr w:type="spellStart"/>
-            <w:r>
-              <w:rPr>
-                <w:rFonts w:ascii="Century Gothic" w:hAnsi="Century Gothic"/>
-                <w:sz w:val="24"/>
-                <w:szCs w:val="24"/>
-              </w:rPr>
-              <w:t>form</w:t>
-            </w:r>
-            <w:proofErr w:type="spellEnd"/>
-            <w:r>
-              <w:rPr>
-                <w:rFonts w:ascii="Century Gothic" w:hAnsi="Century Gothic"/>
-                <w:sz w:val="24"/>
-                <w:szCs w:val="24"/>
-              </w:rPr>
-              <w:t xml:space="preserve"> della </w:t>
+              <w:t xml:space="preserve">Il Fattorino compila i campi del form della </w:t>
             </w:r>
             <w:r>
               <w:rPr>
@@ -15194,7 +14223,6 @@
               </w:rPr>
               <w:t>“</w:t>
             </w:r>
-            <w:proofErr w:type="spellStart"/>
             <w:r>
               <w:rPr>
                 <w:rFonts w:ascii="Century Gothic" w:hAnsi="Century Gothic"/>
@@ -15205,7 +14233,6 @@
               </w:rPr>
               <w:t>DatiFattorinoModificatiNonValidi</w:t>
             </w:r>
-            <w:proofErr w:type="spellEnd"/>
             <w:r>
               <w:rPr>
                 <w:rFonts w:ascii="Century Gothic" w:hAnsi="Century Gothic"/>
@@ -15254,6 +14281,18 @@
         </w:tc>
       </w:tr>
     </w:tbl>
+    <w:p/>
+    <w:p/>
+    <w:p/>
+    <w:p/>
+    <w:p/>
+    <w:p/>
+    <w:p/>
+    <w:p/>
+    <w:p/>
+    <w:p/>
+    <w:p/>
+    <w:p/>
     <w:p/>
     <w:tbl>
       <w:tblPr>
@@ -15302,6 +14341,7 @@
                 <w:sz w:val="24"/>
                 <w:szCs w:val="24"/>
               </w:rPr>
+              <w:lastRenderedPageBreak/>
               <w:t>Test Case ID:</w:t>
             </w:r>
           </w:p>
@@ -15566,25 +14606,7 @@
                 <w:sz w:val="24"/>
                 <w:szCs w:val="24"/>
               </w:rPr>
-              <w:t xml:space="preserve">Il Fattorino compila i campi del </w:t>
-            </w:r>
-            <w:proofErr w:type="spellStart"/>
-            <w:r>
-              <w:rPr>
-                <w:rFonts w:ascii="Century Gothic" w:hAnsi="Century Gothic"/>
-                <w:sz w:val="24"/>
-                <w:szCs w:val="24"/>
-              </w:rPr>
-              <w:t>form</w:t>
-            </w:r>
-            <w:proofErr w:type="spellEnd"/>
-            <w:r>
-              <w:rPr>
-                <w:rFonts w:ascii="Century Gothic" w:hAnsi="Century Gothic"/>
-                <w:sz w:val="24"/>
-                <w:szCs w:val="24"/>
-              </w:rPr>
-              <w:t xml:space="preserve"> della </w:t>
+              <w:t xml:space="preserve">Il Fattorino compila i campi del form della </w:t>
             </w:r>
             <w:r>
               <w:rPr>
@@ -15893,24 +14915,14 @@
                       <w:szCs w:val="24"/>
                     </w:rPr>
                   </w:pPr>
-                  <w:proofErr w:type="spellStart"/>
                   <w:r>
                     <w:rPr>
                       <w:rFonts w:ascii="Century Gothic" w:hAnsi="Century Gothic"/>
                       <w:sz w:val="24"/>
                       <w:szCs w:val="24"/>
                     </w:rPr>
-                    <w:t>Sa</w:t>
+                    <w:t>Saausgdiugsaiudgsaiudgsaiudgaisugdaiugs</w:t>
                   </w:r>
-                  <w:r>
-                    <w:rPr>
-                      <w:rFonts w:ascii="Century Gothic" w:hAnsi="Century Gothic"/>
-                      <w:sz w:val="24"/>
-                      <w:szCs w:val="24"/>
-                    </w:rPr>
-                    <w:t>ausgdiugsaiudgsaiudgsaiudgaisugdaiugs</w:t>
-                  </w:r>
-                  <w:proofErr w:type="spellEnd"/>
                 </w:p>
               </w:tc>
             </w:tr>
@@ -16167,7 +15179,6 @@
               </w:rPr>
               <w:t>“</w:t>
             </w:r>
-            <w:proofErr w:type="spellStart"/>
             <w:r>
               <w:rPr>
                 <w:rFonts w:ascii="Century Gothic" w:hAnsi="Century Gothic"/>
@@ -16178,7 +15189,6 @@
               </w:rPr>
               <w:t>DatiFattorinoModificatiNonValidi</w:t>
             </w:r>
-            <w:proofErr w:type="spellEnd"/>
             <w:r>
               <w:rPr>
                 <w:rFonts w:ascii="Century Gothic" w:hAnsi="Century Gothic"/>
@@ -16227,6 +15237,18 @@
         </w:tc>
       </w:tr>
     </w:tbl>
+    <w:p/>
+    <w:p/>
+    <w:p/>
+    <w:p/>
+    <w:p/>
+    <w:p/>
+    <w:p/>
+    <w:p/>
+    <w:p/>
+    <w:p/>
+    <w:p/>
+    <w:p/>
     <w:p/>
     <w:tbl>
       <w:tblPr>
@@ -16275,6 +15297,7 @@
                 <w:sz w:val="24"/>
                 <w:szCs w:val="24"/>
               </w:rPr>
+              <w:lastRenderedPageBreak/>
               <w:t>Test Case ID:</w:t>
             </w:r>
           </w:p>
@@ -16539,25 +15562,7 @@
                 <w:sz w:val="24"/>
                 <w:szCs w:val="24"/>
               </w:rPr>
-              <w:t xml:space="preserve">Il Fattorino compila i campi del </w:t>
-            </w:r>
-            <w:proofErr w:type="spellStart"/>
-            <w:r>
-              <w:rPr>
-                <w:rFonts w:ascii="Century Gothic" w:hAnsi="Century Gothic"/>
-                <w:sz w:val="24"/>
-                <w:szCs w:val="24"/>
-              </w:rPr>
-              <w:t>form</w:t>
-            </w:r>
-            <w:proofErr w:type="spellEnd"/>
-            <w:r>
-              <w:rPr>
-                <w:rFonts w:ascii="Century Gothic" w:hAnsi="Century Gothic"/>
-                <w:sz w:val="24"/>
-                <w:szCs w:val="24"/>
-              </w:rPr>
-              <w:t xml:space="preserve"> della </w:t>
+              <w:t xml:space="preserve">Il Fattorino compila i campi del form della </w:t>
             </w:r>
             <w:r>
               <w:rPr>
@@ -16872,15 +15877,7 @@
                       <w:sz w:val="24"/>
                       <w:szCs w:val="24"/>
                     </w:rPr>
-                    <w:t>Salern</w:t>
-                  </w:r>
-                  <w:r>
-                    <w:rPr>
-                      <w:rFonts w:ascii="Century Gothic" w:hAnsi="Century Gothic"/>
-                      <w:sz w:val="24"/>
-                      <w:szCs w:val="24"/>
-                    </w:rPr>
-                    <w:t>000</w:t>
+                    <w:t>Salern000</w:t>
                   </w:r>
                 </w:p>
               </w:tc>
@@ -17128,7 +16125,6 @@
                 <w:sz w:val="24"/>
                 <w:szCs w:val="24"/>
               </w:rPr>
-              <w:lastRenderedPageBreak/>
               <w:t xml:space="preserve">Il sistema visualizza </w:t>
             </w:r>
             <w:r>
@@ -17139,7 +16135,6 @@
               </w:rPr>
               <w:t>“</w:t>
             </w:r>
-            <w:proofErr w:type="spellStart"/>
             <w:r>
               <w:rPr>
                 <w:rFonts w:ascii="Century Gothic" w:hAnsi="Century Gothic"/>
@@ -17150,7 +16145,6 @@
               </w:rPr>
               <w:t>DatiFattorinoModificatiNonValidi</w:t>
             </w:r>
-            <w:proofErr w:type="spellEnd"/>
             <w:r>
               <w:rPr>
                 <w:rFonts w:ascii="Century Gothic" w:hAnsi="Century Gothic"/>
@@ -17199,6 +16193,18 @@
         </w:tc>
       </w:tr>
     </w:tbl>
+    <w:p/>
+    <w:p/>
+    <w:p/>
+    <w:p/>
+    <w:p/>
+    <w:p/>
+    <w:p/>
+    <w:p/>
+    <w:p/>
+    <w:p/>
+    <w:p/>
+    <w:p/>
     <w:p/>
     <w:tbl>
       <w:tblPr>
@@ -17247,6 +16253,7 @@
                 <w:sz w:val="24"/>
                 <w:szCs w:val="24"/>
               </w:rPr>
+              <w:lastRenderedPageBreak/>
               <w:t>Test Case ID:</w:t>
             </w:r>
           </w:p>
@@ -17511,25 +16518,7 @@
                 <w:sz w:val="24"/>
                 <w:szCs w:val="24"/>
               </w:rPr>
-              <w:t xml:space="preserve">Il Fattorino compila i campi del </w:t>
-            </w:r>
-            <w:proofErr w:type="spellStart"/>
-            <w:r>
-              <w:rPr>
-                <w:rFonts w:ascii="Century Gothic" w:hAnsi="Century Gothic"/>
-                <w:sz w:val="24"/>
-                <w:szCs w:val="24"/>
-              </w:rPr>
-              <w:t>form</w:t>
-            </w:r>
-            <w:proofErr w:type="spellEnd"/>
-            <w:r>
-              <w:rPr>
-                <w:rFonts w:ascii="Century Gothic" w:hAnsi="Century Gothic"/>
-                <w:sz w:val="24"/>
-                <w:szCs w:val="24"/>
-              </w:rPr>
-              <w:t xml:space="preserve"> della </w:t>
+              <w:t xml:space="preserve">Il Fattorino compila i campi del form della </w:t>
             </w:r>
             <w:r>
               <w:rPr>
@@ -18102,7 +17091,6 @@
               </w:rPr>
               <w:t>“</w:t>
             </w:r>
-            <w:proofErr w:type="spellStart"/>
             <w:r>
               <w:rPr>
                 <w:rFonts w:ascii="Century Gothic" w:hAnsi="Century Gothic"/>
@@ -18113,7 +17101,6 @@
               </w:rPr>
               <w:t>DatiFattorinoModificatiNonValidi</w:t>
             </w:r>
-            <w:proofErr w:type="spellEnd"/>
             <w:r>
               <w:rPr>
                 <w:rFonts w:ascii="Century Gothic" w:hAnsi="Century Gothic"/>
@@ -18162,6 +17149,18 @@
         </w:tc>
       </w:tr>
     </w:tbl>
+    <w:p/>
+    <w:p/>
+    <w:p/>
+    <w:p/>
+    <w:p/>
+    <w:p/>
+    <w:p/>
+    <w:p/>
+    <w:p/>
+    <w:p/>
+    <w:p/>
+    <w:p/>
     <w:p/>
     <w:tbl>
       <w:tblPr>
@@ -18210,6 +17209,7 @@
                 <w:sz w:val="24"/>
                 <w:szCs w:val="24"/>
               </w:rPr>
+              <w:lastRenderedPageBreak/>
               <w:t>Test Case ID:</w:t>
             </w:r>
           </w:p>
@@ -18474,25 +17474,7 @@
                 <w:sz w:val="24"/>
                 <w:szCs w:val="24"/>
               </w:rPr>
-              <w:t xml:space="preserve">Il Fattorino compila i campi del </w:t>
-            </w:r>
-            <w:proofErr w:type="spellStart"/>
-            <w:r>
-              <w:rPr>
-                <w:rFonts w:ascii="Century Gothic" w:hAnsi="Century Gothic"/>
-                <w:sz w:val="24"/>
-                <w:szCs w:val="24"/>
-              </w:rPr>
-              <w:t>form</w:t>
-            </w:r>
-            <w:proofErr w:type="spellEnd"/>
-            <w:r>
-              <w:rPr>
-                <w:rFonts w:ascii="Century Gothic" w:hAnsi="Century Gothic"/>
-                <w:sz w:val="24"/>
-                <w:szCs w:val="24"/>
-              </w:rPr>
-              <w:t xml:space="preserve"> della </w:t>
+              <w:t xml:space="preserve">Il Fattorino compila i campi del form della </w:t>
             </w:r>
             <w:r>
               <w:rPr>
@@ -18859,15 +17841,7 @@
                       <w:sz w:val="24"/>
                       <w:szCs w:val="24"/>
                     </w:rPr>
-                    <w:t>Sa</w:t>
-                  </w:r>
-                  <w:r>
-                    <w:rPr>
-                      <w:rFonts w:ascii="Century Gothic" w:hAnsi="Century Gothic"/>
-                      <w:sz w:val="24"/>
-                      <w:szCs w:val="24"/>
-                    </w:rPr>
-                    <w:t>lerno</w:t>
+                    <w:t>Salerno</w:t>
                   </w:r>
                 </w:p>
               </w:tc>
@@ -19073,7 +18047,6 @@
               </w:rPr>
               <w:t>“</w:t>
             </w:r>
-            <w:proofErr w:type="spellStart"/>
             <w:r>
               <w:rPr>
                 <w:rFonts w:ascii="Century Gothic" w:hAnsi="Century Gothic"/>
@@ -19084,7 +18057,6 @@
               </w:rPr>
               <w:t>DatiFattorinoModificatiNonValidi</w:t>
             </w:r>
-            <w:proofErr w:type="spellEnd"/>
             <w:r>
               <w:rPr>
                 <w:rFonts w:ascii="Century Gothic" w:hAnsi="Century Gothic"/>
@@ -19133,6 +18105,18 @@
         </w:tc>
       </w:tr>
     </w:tbl>
+    <w:p/>
+    <w:p/>
+    <w:p/>
+    <w:p/>
+    <w:p/>
+    <w:p/>
+    <w:p/>
+    <w:p/>
+    <w:p/>
+    <w:p/>
+    <w:p/>
+    <w:p/>
     <w:p/>
     <w:tbl>
       <w:tblPr>
@@ -19181,6 +18165,7 @@
                 <w:sz w:val="24"/>
                 <w:szCs w:val="24"/>
               </w:rPr>
+              <w:lastRenderedPageBreak/>
               <w:t>Test Case ID:</w:t>
             </w:r>
           </w:p>
@@ -19445,25 +18430,7 @@
                 <w:sz w:val="24"/>
                 <w:szCs w:val="24"/>
               </w:rPr>
-              <w:t xml:space="preserve">Il Fattorino compila i campi del </w:t>
-            </w:r>
-            <w:proofErr w:type="spellStart"/>
-            <w:r>
-              <w:rPr>
-                <w:rFonts w:ascii="Century Gothic" w:hAnsi="Century Gothic"/>
-                <w:sz w:val="24"/>
-                <w:szCs w:val="24"/>
-              </w:rPr>
-              <w:t>form</w:t>
-            </w:r>
-            <w:proofErr w:type="spellEnd"/>
-            <w:r>
-              <w:rPr>
-                <w:rFonts w:ascii="Century Gothic" w:hAnsi="Century Gothic"/>
-                <w:sz w:val="24"/>
-                <w:szCs w:val="24"/>
-              </w:rPr>
-              <w:t xml:space="preserve"> della </w:t>
+              <w:t xml:space="preserve">Il Fattorino compila i campi del form della </w:t>
             </w:r>
             <w:r>
               <w:rPr>
@@ -19830,16 +18797,10 @@
                       <w:sz w:val="24"/>
                       <w:szCs w:val="24"/>
                     </w:rPr>
-                    <w:t>S</w:t>
+                    <w:t>S%</w:t>
                   </w:r>
-                  <w:r>
-                    <w:rPr>
-                      <w:rFonts w:ascii="Century Gothic" w:hAnsi="Century Gothic"/>
-                      <w:sz w:val="24"/>
-                      <w:szCs w:val="24"/>
-                    </w:rPr>
-                    <w:t>%</w:t>
-                  </w:r>
+                  <w:bookmarkStart w:id="1" w:name="_GoBack"/>
+                  <w:bookmarkEnd w:id="1"/>
                 </w:p>
               </w:tc>
             </w:tr>
@@ -20034,7 +18995,6 @@
                 <w:sz w:val="24"/>
                 <w:szCs w:val="24"/>
               </w:rPr>
-              <w:lastRenderedPageBreak/>
               <w:t xml:space="preserve">Il sistema visualizza </w:t>
             </w:r>
             <w:r>
@@ -20045,7 +19005,6 @@
               </w:rPr>
               <w:t>“</w:t>
             </w:r>
-            <w:proofErr w:type="spellStart"/>
             <w:r>
               <w:rPr>
                 <w:rFonts w:ascii="Century Gothic" w:hAnsi="Century Gothic"/>
@@ -20056,7 +19015,6 @@
               </w:rPr>
               <w:t>DatiFattorinoModificatiNonValidi</w:t>
             </w:r>
-            <w:proofErr w:type="spellEnd"/>
             <w:r>
               <w:rPr>
                 <w:rFonts w:ascii="Century Gothic" w:hAnsi="Century Gothic"/>
@@ -20105,6 +19063,18 @@
         </w:tc>
       </w:tr>
     </w:tbl>
+    <w:p/>
+    <w:p/>
+    <w:p/>
+    <w:p/>
+    <w:p/>
+    <w:p/>
+    <w:p/>
+    <w:p/>
+    <w:p/>
+    <w:p/>
+    <w:p/>
+    <w:p/>
     <w:p/>
     <w:tbl>
       <w:tblPr>
@@ -20153,6 +19123,7 @@
                 <w:sz w:val="24"/>
                 <w:szCs w:val="24"/>
               </w:rPr>
+              <w:lastRenderedPageBreak/>
               <w:t>Test Case ID:</w:t>
             </w:r>
           </w:p>
@@ -20417,25 +19388,7 @@
                 <w:sz w:val="24"/>
                 <w:szCs w:val="24"/>
               </w:rPr>
-              <w:t xml:space="preserve">Il Fattorino compila i campi del </w:t>
-            </w:r>
-            <w:proofErr w:type="spellStart"/>
-            <w:r>
-              <w:rPr>
-                <w:rFonts w:ascii="Century Gothic" w:hAnsi="Century Gothic"/>
-                <w:sz w:val="24"/>
-                <w:szCs w:val="24"/>
-              </w:rPr>
-              <w:t>form</w:t>
-            </w:r>
-            <w:proofErr w:type="spellEnd"/>
-            <w:r>
-              <w:rPr>
-                <w:rFonts w:ascii="Century Gothic" w:hAnsi="Century Gothic"/>
-                <w:sz w:val="24"/>
-                <w:szCs w:val="24"/>
-              </w:rPr>
-              <w:t xml:space="preserve"> della </w:t>
+              <w:t xml:space="preserve">Il Fattorino compila i campi del form della </w:t>
             </w:r>
             <w:r>
               <w:rPr>
@@ -20854,15 +19807,7 @@
                       <w:sz w:val="24"/>
                       <w:szCs w:val="24"/>
                     </w:rPr>
-                    <w:t>f</w:t>
-                  </w:r>
-                  <w:r>
-                    <w:rPr>
-                      <w:rFonts w:ascii="Century Gothic" w:hAnsi="Century Gothic"/>
-                      <w:sz w:val="24"/>
-                      <w:szCs w:val="24"/>
-                    </w:rPr>
-                    <w:t>a</w:t>
+                    <w:t>fa</w:t>
                   </w:r>
                 </w:p>
               </w:tc>
@@ -21016,7 +19961,6 @@
               </w:rPr>
               <w:t>“</w:t>
             </w:r>
-            <w:proofErr w:type="spellStart"/>
             <w:r>
               <w:rPr>
                 <w:rFonts w:ascii="Century Gothic" w:hAnsi="Century Gothic"/>
@@ -21027,7 +19971,6 @@
               </w:rPr>
               <w:t>DatiFattorinoModificatiNonValidi</w:t>
             </w:r>
-            <w:proofErr w:type="spellEnd"/>
             <w:r>
               <w:rPr>
                 <w:rFonts w:ascii="Century Gothic" w:hAnsi="Century Gothic"/>
@@ -21076,6 +20019,18 @@
         </w:tc>
       </w:tr>
     </w:tbl>
+    <w:p/>
+    <w:p/>
+    <w:p/>
+    <w:p/>
+    <w:p/>
+    <w:p/>
+    <w:p/>
+    <w:p/>
+    <w:p/>
+    <w:p/>
+    <w:p/>
+    <w:p/>
     <w:p/>
     <w:tbl>
       <w:tblPr>
@@ -21124,6 +20079,7 @@
                 <w:sz w:val="24"/>
                 <w:szCs w:val="24"/>
               </w:rPr>
+              <w:lastRenderedPageBreak/>
               <w:t>Test Case ID:</w:t>
             </w:r>
           </w:p>
@@ -21411,25 +20367,7 @@
                 <w:sz w:val="24"/>
                 <w:szCs w:val="24"/>
               </w:rPr>
-              <w:t xml:space="preserve">Il Fattorino compila i campi del </w:t>
-            </w:r>
-            <w:proofErr w:type="spellStart"/>
-            <w:r>
-              <w:rPr>
-                <w:rFonts w:ascii="Century Gothic" w:hAnsi="Century Gothic"/>
-                <w:sz w:val="24"/>
-                <w:szCs w:val="24"/>
-              </w:rPr>
-              <w:t>form</w:t>
-            </w:r>
-            <w:proofErr w:type="spellEnd"/>
-            <w:r>
-              <w:rPr>
-                <w:rFonts w:ascii="Century Gothic" w:hAnsi="Century Gothic"/>
-                <w:sz w:val="24"/>
-                <w:szCs w:val="24"/>
-              </w:rPr>
-              <w:t xml:space="preserve"> della </w:t>
+              <w:t xml:space="preserve">Il Fattorino compila i campi del form della </w:t>
             </w:r>
             <w:r>
               <w:rPr>
@@ -21842,24 +20780,14 @@
                       <w:szCs w:val="24"/>
                     </w:rPr>
                   </w:pPr>
-                  <w:proofErr w:type="spellStart"/>
                   <w:r>
                     <w:rPr>
                       <w:rFonts w:ascii="Century Gothic" w:hAnsi="Century Gothic"/>
                       <w:sz w:val="24"/>
                       <w:szCs w:val="24"/>
                     </w:rPr>
-                    <w:t>fattorino</w:t>
+                    <w:t>fattorinoaygsidyiagsdugsaduagd</w:t>
                   </w:r>
-                  <w:r>
-                    <w:rPr>
-                      <w:rFonts w:ascii="Century Gothic" w:hAnsi="Century Gothic"/>
-                      <w:sz w:val="24"/>
-                      <w:szCs w:val="24"/>
-                    </w:rPr>
-                    <w:t>aygsidyiagsdugsaduagd</w:t>
-                  </w:r>
-                  <w:proofErr w:type="spellEnd"/>
                 </w:p>
               </w:tc>
             </w:tr>
@@ -22012,7 +20940,6 @@
               </w:rPr>
               <w:t>“</w:t>
             </w:r>
-            <w:proofErr w:type="spellStart"/>
             <w:r>
               <w:rPr>
                 <w:rFonts w:ascii="Century Gothic" w:hAnsi="Century Gothic"/>
@@ -22023,7 +20950,6 @@
               </w:rPr>
               <w:t>DatiFattorinoModificatiNonValidi</w:t>
             </w:r>
-            <w:proofErr w:type="spellEnd"/>
             <w:r>
               <w:rPr>
                 <w:rFonts w:ascii="Century Gothic" w:hAnsi="Century Gothic"/>
@@ -22072,6 +20998,18 @@
         </w:tc>
       </w:tr>
     </w:tbl>
+    <w:p/>
+    <w:p/>
+    <w:p/>
+    <w:p/>
+    <w:p/>
+    <w:p/>
+    <w:p/>
+    <w:p/>
+    <w:p/>
+    <w:p/>
+    <w:p/>
+    <w:p/>
     <w:p/>
     <w:tbl>
       <w:tblPr>
@@ -22120,6 +21058,7 @@
                 <w:sz w:val="24"/>
                 <w:szCs w:val="24"/>
               </w:rPr>
+              <w:lastRenderedPageBreak/>
               <w:t>Test Case ID:</w:t>
             </w:r>
           </w:p>
@@ -22394,25 +21333,7 @@
                 <w:sz w:val="24"/>
                 <w:szCs w:val="24"/>
               </w:rPr>
-              <w:t xml:space="preserve">Il Fattorino compila i campi del </w:t>
-            </w:r>
-            <w:proofErr w:type="spellStart"/>
-            <w:r>
-              <w:rPr>
-                <w:rFonts w:ascii="Century Gothic" w:hAnsi="Century Gothic"/>
-                <w:sz w:val="24"/>
-                <w:szCs w:val="24"/>
-              </w:rPr>
-              <w:t>form</w:t>
-            </w:r>
-            <w:proofErr w:type="spellEnd"/>
-            <w:r>
-              <w:rPr>
-                <w:rFonts w:ascii="Century Gothic" w:hAnsi="Century Gothic"/>
-                <w:sz w:val="24"/>
-                <w:szCs w:val="24"/>
-              </w:rPr>
-              <w:t xml:space="preserve"> della </w:t>
+              <w:t xml:space="preserve">Il Fattorino compila i campi del form della </w:t>
             </w:r>
             <w:r>
               <w:rPr>
@@ -22825,7 +21746,6 @@
                       <w:szCs w:val="24"/>
                     </w:rPr>
                   </w:pPr>
-                  <w:proofErr w:type="spellStart"/>
                   <w:r>
                     <w:rPr>
                       <w:rFonts w:ascii="Century Gothic" w:hAnsi="Century Gothic"/>
@@ -22842,7 +21762,6 @@
                     </w:rPr>
                     <w:t>attorin</w:t>
                   </w:r>
-                  <w:proofErr w:type="spellEnd"/>
                   <w:r>
                     <w:rPr>
                       <w:rFonts w:ascii="Century Gothic" w:hAnsi="Century Gothic"/>
@@ -22993,7 +21912,6 @@
                 <w:sz w:val="24"/>
                 <w:szCs w:val="24"/>
               </w:rPr>
-              <w:lastRenderedPageBreak/>
               <w:t xml:space="preserve">Il sistema visualizza </w:t>
             </w:r>
             <w:r>
@@ -23004,7 +21922,6 @@
               </w:rPr>
               <w:t>“</w:t>
             </w:r>
-            <w:proofErr w:type="spellStart"/>
             <w:r>
               <w:rPr>
                 <w:rFonts w:ascii="Century Gothic" w:hAnsi="Century Gothic"/>
@@ -23015,7 +21932,6 @@
               </w:rPr>
               <w:t>DatiFattorinoModificatiNonValidi</w:t>
             </w:r>
-            <w:proofErr w:type="spellEnd"/>
             <w:r>
               <w:rPr>
                 <w:rFonts w:ascii="Century Gothic" w:hAnsi="Century Gothic"/>
@@ -23064,6 +21980,18 @@
         </w:tc>
       </w:tr>
     </w:tbl>
+    <w:p/>
+    <w:p/>
+    <w:p/>
+    <w:p/>
+    <w:p/>
+    <w:p/>
+    <w:p/>
+    <w:p/>
+    <w:p/>
+    <w:p/>
+    <w:p/>
+    <w:p/>
     <w:p/>
     <w:tbl>
       <w:tblPr>
@@ -23112,6 +22040,7 @@
                 <w:sz w:val="24"/>
                 <w:szCs w:val="24"/>
               </w:rPr>
+              <w:lastRenderedPageBreak/>
               <w:t>Test Case ID:</w:t>
             </w:r>
           </w:p>
@@ -23376,25 +22305,7 @@
                 <w:sz w:val="24"/>
                 <w:szCs w:val="24"/>
               </w:rPr>
-              <w:t xml:space="preserve">Il Fattorino compila i campi del </w:t>
-            </w:r>
-            <w:proofErr w:type="spellStart"/>
-            <w:r>
-              <w:rPr>
-                <w:rFonts w:ascii="Century Gothic" w:hAnsi="Century Gothic"/>
-                <w:sz w:val="24"/>
-                <w:szCs w:val="24"/>
-              </w:rPr>
-              <w:t>form</w:t>
-            </w:r>
-            <w:proofErr w:type="spellEnd"/>
-            <w:r>
-              <w:rPr>
-                <w:rFonts w:ascii="Century Gothic" w:hAnsi="Century Gothic"/>
-                <w:sz w:val="24"/>
-                <w:szCs w:val="24"/>
-              </w:rPr>
-              <w:t xml:space="preserve"> della </w:t>
+              <w:t xml:space="preserve">Il Fattorino compila i campi del form della </w:t>
             </w:r>
             <w:r>
               <w:rPr>
@@ -29412,7 +28323,7 @@
 </file>
 
 <file path=customXml/itemProps1.xml><?xml version="1.0" encoding="utf-8"?>
-<ds:datastoreItem xmlns:ds="http://schemas.openxmlformats.org/officeDocument/2006/customXml" ds:itemID="{F24B2657-DB4D-4378-87FB-437A847DF2EA}">
+<ds:datastoreItem xmlns:ds="http://schemas.openxmlformats.org/officeDocument/2006/customXml" ds:itemID="{BB8DC611-B156-4CDF-AD53-95EB9514724F}">
   <ds:schemaRefs>
     <ds:schemaRef ds:uri="http://schemas.openxmlformats.org/officeDocument/2006/bibliography"/>
   </ds:schemaRefs>

</xml_diff>